<commit_message>
Tweaked v1 with Geoff Wise's feedback
</commit_message>
<xml_diff>
--- a/versions/Estimating Seats–Votes Partisan Advantage (v1).docx
+++ b/versions/Estimating Seats–Votes Partisan Advantage (v1).docx
@@ -143,7 +143,7 @@
         <w:t xml:space="preserve"> between one and two inclusive</w:t>
       </w:r>
       <w:r>
-        <w:t>, plans are shown to have acceptable bias with respect to the efficiency gap ideal of 2-proportionality. The (dis)proportionality metric is extended to be more robust.</w:t>
+        <w:t>, plans are shown to have acceptable bias with respect to the efficiency gap ideal of 2-proportionality.</w:t>
       </w:r>
     </w:p>
     <w:p/>
@@ -444,35 +444,6 @@
     </w:p>
     <w:p/>
     <w:p>
-      <w:pPr>
-        <w:pStyle w:val="ListParagraph"/>
-        <w:numPr>
-          <w:ilvl w:val="0"/>
-          <w:numId w:val="15"/>
-        </w:numPr>
-      </w:pPr>
-      <w:r>
-        <w:t>The</w:t>
-      </w:r>
-      <w:r>
-        <w:t xml:space="preserve"> robustness of the (dis)proportionality measure is increased</w:t>
-      </w:r>
-      <w:r>
-        <w:t xml:space="preserve"> </w:t>
-      </w:r>
-      <w:r>
-        <w:t>by averaging around the statewide vote share</w:t>
-      </w:r>
-      <w:r>
-        <w:t>.</w:t>
-      </w:r>
-    </w:p>
-    <w:p>
-      <w:pPr>
-        <w:pStyle w:val="ListParagraph"/>
-      </w:pPr>
-    </w:p>
-    <w:p>
       <w:r>
         <w:t>Buckle up!</w:t>
       </w:r>
@@ -490,10 +461,15 @@
         <w:rPr>
           <w:rStyle w:val="Heading1Char"/>
         </w:rPr>
+        <w:lastRenderedPageBreak/>
         <w:t>1. Background</w:t>
       </w:r>
     </w:p>
-    <w:p/>
+    <w:p>
+      <w:pPr>
+        <w:keepNext/>
+      </w:pPr>
+    </w:p>
     <w:p>
       <w:r>
         <w:t>Redistricting technology has been substantially democratized this census cycle. Anyone with access to a web browser can draw block-level maps suitable for submission to redistricting officials and can quickly evaluate plans they and others draw,</w:t>
@@ -643,7 +619,16 @@
         </w:numPr>
       </w:pPr>
       <w:r>
-        <w:t>Purely qualitative considerations, such as the effects on incumbents and preservation of district cores</w:t>
+        <w:t>More</w:t>
+      </w:r>
+      <w:r>
+        <w:t xml:space="preserve"> qualitative considerations</w:t>
+      </w:r>
+      <w:r>
+        <w:t xml:space="preserve"> where there aren’t established metrics</w:t>
+      </w:r>
+      <w:r>
+        <w:t>, such as the effects on incumbents and preservation of district cores</w:t>
       </w:r>
     </w:p>
     <w:p/>
@@ -868,6 +853,7 @@
         </w:numPr>
       </w:pPr>
       <w:r>
+        <w:lastRenderedPageBreak/>
         <w:t>Proportional (</w:t>
       </w:r>
       <m:oMath>
@@ -891,7 +877,6 @@
         </w:numPr>
       </w:pPr>
       <w:r>
-        <w:lastRenderedPageBreak/>
         <w:t>E</w:t>
       </w:r>
       <w:r>
@@ -962,7 +947,7 @@
     <w:p/>
     <w:p>
       <w:r>
-        <w:t>Despite this unsettled state, some states haven added language like this to their state constitutions:</w:t>
+        <w:t>Despite this unsettled state, some states have added language like this to their state constitutions:</w:t>
       </w:r>
     </w:p>
     <w:p/>
@@ -1053,6 +1038,12 @@
       </w:r>
       <w:r>
         <w:t xml:space="preserve"> this begs the question “How do you know whether a plan favors one party or the other, gives it an advantage?”</w:t>
+      </w:r>
+      <w:r>
+        <w:rPr>
+          <w:rStyle w:val="FootnoteReference"/>
+        </w:rPr>
+        <w:footnoteReference w:id="12"/>
       </w:r>
     </w:p>
     <w:p/>
@@ -1116,7 +1107,7 @@
         <w:rPr>
           <w:rStyle w:val="FootnoteReference"/>
         </w:rPr>
-        <w:footnoteReference w:id="12"/>
+        <w:footnoteReference w:id="13"/>
       </w:r>
       <w:r>
         <w:t xml:space="preserve"> </w:t>
@@ -1164,6 +1155,7 @@
         </w:numPr>
       </w:pPr>
       <w:r>
+        <w:lastRenderedPageBreak/>
         <w:t>People tend to treat all the measures of “bias” as though they measure the same thing – Instead, some metrics measure</w:t>
       </w:r>
       <w:r>
@@ -1188,20 +1180,16 @@
         <w:rPr>
           <w:rStyle w:val="FootnoteReference"/>
         </w:rPr>
-        <w:footnoteReference w:id="13"/>
-      </w:r>
-      <w:r>
-        <w:t xml:space="preserve"> some </w:t>
-      </w:r>
-      <w:r>
-        <w:lastRenderedPageBreak/>
-        <w:t>measure the bias inherent in a state’s political geography,</w:t>
+        <w:footnoteReference w:id="14"/>
+      </w:r>
+      <w:r>
+        <w:t xml:space="preserve"> some measure the bias inherent in a state’s political geography,</w:t>
       </w:r>
       <w:r>
         <w:rPr>
           <w:rStyle w:val="FootnoteReference"/>
         </w:rPr>
-        <w:footnoteReference w:id="14"/>
+        <w:footnoteReference w:id="15"/>
       </w:r>
       <w:r>
         <w:t xml:space="preserve"> others measure aspects of seats–votes curves to assess partisan symmetry,</w:t>
@@ -1210,7 +1198,7 @@
         <w:rPr>
           <w:rStyle w:val="FootnoteReference"/>
         </w:rPr>
-        <w:footnoteReference w:id="15"/>
+        <w:footnoteReference w:id="16"/>
       </w:r>
       <w:r>
         <w:t xml:space="preserve"> and still others </w:t>
@@ -1261,7 +1249,7 @@
         <w:rPr>
           <w:rStyle w:val="FootnoteReference"/>
         </w:rPr>
-        <w:footnoteReference w:id="16"/>
+        <w:footnoteReference w:id="17"/>
       </w:r>
       <w:r>
         <w:t xml:space="preserve"> to</w:t>
@@ -1332,7 +1320,7 @@
         <w:rPr>
           <w:rStyle w:val="FootnoteReference"/>
         </w:rPr>
-        <w:footnoteReference w:id="17"/>
+        <w:footnoteReference w:id="18"/>
       </w:r>
       <w:r>
         <w:t xml:space="preserve"> Hence, to gauge whether a proposed or adopted plan will favor one party or the other, you simply compare how votes will </w:t>
@@ -1361,7 +1349,7 @@
         <w:rPr>
           <w:rStyle w:val="FootnoteReference"/>
         </w:rPr>
-        <w:footnoteReference w:id="18"/>
+        <w:footnoteReference w:id="19"/>
       </w:r>
       <w:r>
         <w:t xml:space="preserve"> </w:t>
@@ -1545,7 +1533,6 @@
         <w:pStyle w:val="Heading2"/>
       </w:pPr>
       <w:r>
-        <w:lastRenderedPageBreak/>
         <w:t>2.1. General Formula &amp; Units</w:t>
       </w:r>
     </w:p>
@@ -1596,7 +1583,7 @@
         <w:rPr>
           <w:rStyle w:val="FootnoteReference"/>
         </w:rPr>
-        <w:footnoteReference w:id="19"/>
+        <w:footnoteReference w:id="20"/>
       </w:r>
       <w:r>
         <w:t xml:space="preserve"> As you will see below, there are many candidates for this expected seats-votes function</w:t>
@@ -1674,7 +1661,7 @@
         <w:rPr>
           <w:rStyle w:val="FootnoteReference"/>
         </w:rPr>
-        <w:footnoteReference w:id="20"/>
+        <w:footnoteReference w:id="21"/>
       </w:r>
     </w:p>
     <w:p>
@@ -1816,7 +1803,7 @@
         <w:rPr>
           <w:rStyle w:val="FootnoteReference"/>
         </w:rPr>
-        <w:footnoteReference w:id="21"/>
+        <w:footnoteReference w:id="22"/>
       </w:r>
       <w:r>
         <w:t xml:space="preserve"> </w:t>
@@ -1854,7 +1841,7 @@
         <w:rPr>
           <w:rStyle w:val="FootnoteReference"/>
         </w:rPr>
-        <w:footnoteReference w:id="22"/>
+        <w:footnoteReference w:id="23"/>
       </w:r>
       <w:r>
         <w:t xml:space="preserve"> Hence, m</w:t>
@@ -1941,7 +1928,7 @@
         <w:rPr>
           <w:rStyle w:val="FootnoteReference"/>
         </w:rPr>
-        <w:footnoteReference w:id="23"/>
+        <w:footnoteReference w:id="24"/>
       </w:r>
       <w:r>
         <w:t xml:space="preserve"> </w:t>
@@ -1980,7 +1967,7 @@
         <w:rPr>
           <w:rStyle w:val="FootnoteReference"/>
         </w:rPr>
-        <w:footnoteReference w:id="24"/>
+        <w:footnoteReference w:id="25"/>
       </w:r>
       <w:r>
         <w:t xml:space="preserve"> Nonetheless, to give you a sense of the breadth of possibilities, I’ll say a few words about some:</w:t>
@@ -1996,6 +1983,7 @@
         </w:numPr>
       </w:pPr>
       <w:r>
+        <w:lastRenderedPageBreak/>
         <w:t xml:space="preserve">One is simple proportionality, the </w:t>
       </w:r>
       <m:oMath>
@@ -2007,7 +1995,13 @@
         </m:r>
       </m:oMath>
       <w:r>
-        <w:t xml:space="preserve"> line on a graph of votes (x-axis) and seats (y-axis). On purely little ‘d’ democratic principles one might say that this the ideal seats–votes relationship: </w:t>
+        <w:t xml:space="preserve"> line on a graph of votes (x-axis) and seats (y-axis). On purely little ‘d’ democratic principles one might say that this </w:t>
+      </w:r>
+      <w:r>
+        <w:t xml:space="preserve">is </w:t>
+      </w:r>
+      <w:r>
+        <w:t xml:space="preserve">the ideal seats–votes relationship: </w:t>
       </w:r>
     </w:p>
     <w:p/>
@@ -2407,7 +2401,7 @@
         <w:rPr>
           <w:rStyle w:val="FootnoteReference"/>
         </w:rPr>
-        <w:footnoteReference w:id="25"/>
+        <w:footnoteReference w:id="26"/>
       </w:r>
     </w:p>
     <w:p>
@@ -2723,6 +2717,7 @@
         </w:numPr>
       </w:pPr>
       <w:r>
+        <w:lastRenderedPageBreak/>
         <w:t xml:space="preserve">Or you might advocate that how votes should translate into seats should </w:t>
       </w:r>
       <w:r>
@@ -2758,7 +2753,6 @@
     <w:p/>
     <w:p>
       <w:r>
-        <w:lastRenderedPageBreak/>
         <w:t xml:space="preserve">In short, there are many possible ideal seats–votes relationships. </w:t>
       </w:r>
     </w:p>
@@ -2825,6 +2819,12 @@
       </m:oMath>
       <w:r>
         <w:t xml:space="preserve"> can’t classify points D1 or D2 as favoring Republicans or points R1 or R2 as favoring Democrats.</w:t>
+      </w:r>
+      <w:r>
+        <w:rPr>
+          <w:rStyle w:val="FootnoteReference"/>
+        </w:rPr>
+        <w:footnoteReference w:id="27"/>
       </w:r>
     </w:p>
     <w:p/>
@@ -2940,7 +2940,7 @@
         <w:rPr>
           <w:rStyle w:val="FootnoteReference"/>
         </w:rPr>
-        <w:footnoteReference w:id="26"/>
+        <w:footnoteReference w:id="28"/>
       </w:r>
     </w:p>
     <w:p>
@@ -3110,6 +3110,43 @@
     </w:p>
     <w:p/>
     <w:p>
+      <w:r>
+        <w:t xml:space="preserve">Points D1 &amp; D2 and R1 &amp; R2 are super-proportional outcomes, D3 and R3 are sub-proportional outcomes, and D4 and R4 are anti-majoritarian outcomes. </w:t>
+      </w:r>
+    </w:p>
+    <w:p/>
+    <w:p>
+      <w:r>
+        <w:t xml:space="preserve">Note that not </w:t>
+      </w:r>
+      <w:proofErr w:type="gramStart"/>
+      <w:r>
+        <w:t>all of</w:t>
+      </w:r>
+      <w:proofErr w:type="gramEnd"/>
+      <w:r>
+        <w:t xml:space="preserve"> the seats–votes relationships enumerated in §2.2 satisfy this constraint.</w:t>
+      </w:r>
+    </w:p>
+    <w:p/>
+    <w:p>
+      <w:r>
+        <w:t xml:space="preserve">With </w:t>
+      </w:r>
+      <m:oMath>
+        <m:r>
+          <w:rPr>
+            <w:rFonts w:ascii="Cambria Math" w:hAnsi="Cambria Math"/>
+          </w:rPr>
+          <m:t>PA|SV</m:t>
+        </m:r>
+      </m:oMath>
+      <w:r>
+        <w:t xml:space="preserve"> defined, we can sort through the various metrics enumerated in §1.</w:t>
+      </w:r>
+    </w:p>
+    <w:p/>
+    <w:p>
       <w:pPr>
         <w:jc w:val="center"/>
       </w:pPr>
@@ -3117,6 +3154,7 @@
         <w:rPr>
           <w:noProof/>
         </w:rPr>
+        <w:lastRenderedPageBreak/>
         <w:drawing>
           <wp:inline distT="0" distB="0" distL="0" distR="0" wp14:anchorId="5B5DD6DA" wp14:editId="3A085624">
             <wp:extent cx="3479800" cy="3327400"/>
@@ -3172,234 +3210,177 @@
     </w:p>
     <w:p/>
     <w:p>
-      <w:r>
-        <w:t xml:space="preserve">Points D1 &amp; D2 and R1 &amp; R2 are super-proportional outcomes, D3 and R3 are sub-proportional outcomes, and D4 and R4 are anti-majoritarian outcomes. </w:t>
+      <w:pPr>
+        <w:keepNext/>
+        <w:rPr>
+          <w:rStyle w:val="Heading1Char"/>
+        </w:rPr>
+      </w:pPr>
+      <w:r>
+        <w:rPr>
+          <w:rStyle w:val="Heading1Char"/>
+        </w:rPr>
+        <w:t>3. Sample Plans</w:t>
+      </w:r>
+    </w:p>
+    <w:p>
+      <w:pPr>
+        <w:keepNext/>
+      </w:pPr>
+    </w:p>
+    <w:p>
+      <w:r>
+        <w:t>This section presents three groups of partisan “profiles” that I will use to test the ten metrics enumerated above.</w:t>
+      </w:r>
+      <w:r>
+        <w:rPr>
+          <w:rStyle w:val="FootnoteReference"/>
+        </w:rPr>
+        <w:footnoteReference w:id="29"/>
+      </w:r>
+      <w:r>
+        <w:t xml:space="preserve"> The 34 plans in them represent a broad cross section of partisan characteristics and, thus, provide a good test suite for these metrics. </w:t>
       </w:r>
     </w:p>
     <w:p/>
     <w:p>
-      <w:r>
-        <w:t>Not</w:t>
-      </w:r>
-      <w:r>
-        <w:t>e that not</w:t>
-      </w:r>
-      <w:r>
-        <w:t xml:space="preserve"> </w:t>
-      </w:r>
-      <w:proofErr w:type="gramStart"/>
-      <w:r>
-        <w:t>all of</w:t>
-      </w:r>
-      <w:proofErr w:type="gramEnd"/>
-      <w:r>
-        <w:t xml:space="preserve"> the seats–votes relationships enumerated in </w:t>
-      </w:r>
-      <w:r>
-        <w:t>§</w:t>
-      </w:r>
-      <w:r>
-        <w:t>2.2 satisfy this constraint.</w:t>
+      <w:pPr>
+        <w:pStyle w:val="Heading2"/>
+      </w:pPr>
+      <w:r>
+        <w:t>3.1. Select 2012 Congressional Plans</w:t>
       </w:r>
     </w:p>
     <w:p/>
     <w:p>
       <w:r>
-        <w:t xml:space="preserve">With </w:t>
-      </w:r>
-      <m:oMath>
-        <m:r>
-          <w:rPr>
-            <w:rFonts w:ascii="Cambria Math" w:hAnsi="Cambria Math"/>
-          </w:rPr>
-          <m:t>PA|SV</m:t>
-        </m:r>
-      </m:oMath>
-      <w:r>
-        <w:t xml:space="preserve"> </w:t>
-      </w:r>
-      <w:r>
-        <w:t>defined, we can sort through the various metrics</w:t>
-      </w:r>
-      <w:r>
-        <w:t xml:space="preserve"> enumerated in §1</w:t>
-      </w:r>
-      <w:r>
-        <w:t>.</w:t>
+        <w:t>The first set of maps are the congressional plans studied in (Nagle and Ramsay, 2021). In terms of their typical statewide two-party vote shares, four lean heavily Democratic</w:t>
+      </w:r>
+      <w:r>
+        <w:t xml:space="preserve"> (</w:t>
+      </w:r>
+      <w:r>
+        <w:t>California</w:t>
+      </w:r>
+      <w:r>
+        <w:t xml:space="preserve">, </w:t>
+      </w:r>
+      <w:r>
+        <w:t>Illinois</w:t>
+      </w:r>
+      <w:r>
+        <w:t xml:space="preserve">, </w:t>
+      </w:r>
+      <w:r>
+        <w:t>Massachusetts</w:t>
+      </w:r>
+      <w:r>
+        <w:t xml:space="preserve">, and </w:t>
+      </w:r>
+      <w:r>
+        <w:t>Maryland</w:t>
+      </w:r>
+      <w:r>
+        <w:t xml:space="preserve">), three </w:t>
+      </w:r>
+      <w:r>
+        <w:t>lean heavily</w:t>
+      </w:r>
+      <w:r>
+        <w:t xml:space="preserve"> Republican (</w:t>
+      </w:r>
+      <w:r>
+        <w:t>South Carolina</w:t>
+      </w:r>
+      <w:r>
+        <w:t xml:space="preserve">, </w:t>
+      </w:r>
+      <w:r>
+        <w:t>Tennessee</w:t>
+      </w:r>
+      <w:r>
+        <w:t xml:space="preserve">, and </w:t>
+      </w:r>
+      <w:r>
+        <w:t>Texas</w:t>
+      </w:r>
+      <w:r>
+        <w:t>)</w:t>
+      </w:r>
+      <w:r>
+        <w:t>,</w:t>
+      </w:r>
+      <w:r>
+        <w:t xml:space="preserve"> and </w:t>
+      </w:r>
+      <w:r>
+        <w:t>four are</w:t>
+      </w:r>
+      <w:r>
+        <w:t xml:space="preserve"> nearly balanced </w:t>
+      </w:r>
+      <w:r>
+        <w:t>politically</w:t>
+      </w:r>
+      <w:r>
+        <w:t xml:space="preserve"> (</w:t>
+      </w:r>
+      <w:r>
+        <w:t>Colorado</w:t>
+      </w:r>
+      <w:r>
+        <w:t xml:space="preserve">, </w:t>
+      </w:r>
+      <w:r>
+        <w:t>North Carolina</w:t>
+      </w:r>
+      <w:r>
+        <w:t xml:space="preserve">, </w:t>
+      </w:r>
+      <w:r>
+        <w:t>Ohio</w:t>
+      </w:r>
+      <w:r>
+        <w:t xml:space="preserve">, and </w:t>
+      </w:r>
+      <w:r>
+        <w:t>Pennsylvania</w:t>
+      </w:r>
+      <w:r>
+        <w:t xml:space="preserve">). </w:t>
       </w:r>
     </w:p>
     <w:p/>
     <w:p>
-      <w:pPr>
-        <w:keepNext/>
-        <w:rPr>
-          <w:rStyle w:val="Heading1Char"/>
-        </w:rPr>
-      </w:pPr>
-      <w:r>
-        <w:rPr>
-          <w:rStyle w:val="Heading1Char"/>
-        </w:rPr>
-        <w:t>3. Sample Plans</w:t>
-      </w:r>
-    </w:p>
-    <w:p>
-      <w:pPr>
-        <w:keepNext/>
-      </w:pPr>
-    </w:p>
-    <w:p>
-      <w:r>
-        <w:t>This section presents three groups of partisan “profiles” that I will use to test the ten metrics enumerated above.</w:t>
+      <w:r>
+        <w:t xml:space="preserve">The plans were drawn in 2011 </w:t>
+      </w:r>
+      <w:r>
+        <w:t>and the profiles use</w:t>
+      </w:r>
+      <w:r>
+        <w:t xml:space="preserve"> a composite of 2012 election results.</w:t>
       </w:r>
       <w:r>
         <w:rPr>
           <w:rStyle w:val="FootnoteReference"/>
         </w:rPr>
-        <w:footnoteReference w:id="27"/>
-      </w:r>
-      <w:r>
-        <w:t xml:space="preserve"> The 34 plans in them represent a broad cross section of partisan characteristics and, thus, provide a good test suite for these metrics. </w:t>
+        <w:footnoteReference w:id="30"/>
+      </w:r>
+      <w:r>
+        <w:t xml:space="preserve"> The partisan profiles for these plans may be found in the Supplemental Material.</w:t>
       </w:r>
     </w:p>
     <w:p/>
     <w:p>
       <w:pPr>
-        <w:pStyle w:val="Heading2"/>
-      </w:pPr>
-      <w:r>
-        <w:t>3.1. Select 2012 Congressional Plans</w:t>
-      </w:r>
-    </w:p>
-    <w:p/>
-    <w:p>
-      <w:r>
-        <w:t>The first set of maps are the congressional plans studied in (Nagle and Ramsay, 2021). In terms of their typical statewide two-party vote shares, four lean heavily Democratic</w:t>
-      </w:r>
-      <w:r>
-        <w:t xml:space="preserve"> (</w:t>
-      </w:r>
-      <w:r>
-        <w:t>California</w:t>
-      </w:r>
-      <w:r>
-        <w:t xml:space="preserve">, </w:t>
-      </w:r>
-      <w:r>
-        <w:t>Illinois</w:t>
-      </w:r>
-      <w:r>
-        <w:t xml:space="preserve">, </w:t>
-      </w:r>
-      <w:r>
-        <w:t>Massachusetts</w:t>
-      </w:r>
-      <w:r>
-        <w:t xml:space="preserve">, and </w:t>
-      </w:r>
-      <w:r>
-        <w:t>Maryland</w:t>
-      </w:r>
-      <w:r>
-        <w:t xml:space="preserve">), three </w:t>
-      </w:r>
-      <w:r>
-        <w:t>lean heavily</w:t>
-      </w:r>
-      <w:r>
-        <w:t xml:space="preserve"> Republican (</w:t>
-      </w:r>
-      <w:r>
-        <w:t>South Carolina</w:t>
-      </w:r>
-      <w:r>
-        <w:t xml:space="preserve">, </w:t>
-      </w:r>
-      <w:r>
-        <w:t>Tennessee</w:t>
-      </w:r>
-      <w:r>
-        <w:t xml:space="preserve">, and </w:t>
-      </w:r>
-      <w:r>
-        <w:t>Texas</w:t>
-      </w:r>
-      <w:r>
-        <w:t>)</w:t>
-      </w:r>
-      <w:r>
-        <w:t>,</w:t>
-      </w:r>
-      <w:r>
-        <w:t xml:space="preserve"> and </w:t>
-      </w:r>
-      <w:r>
-        <w:t>four are</w:t>
-      </w:r>
-      <w:r>
-        <w:t xml:space="preserve"> nearly balanced </w:t>
-      </w:r>
-      <w:r>
-        <w:t>politically</w:t>
-      </w:r>
-      <w:r>
-        <w:t xml:space="preserve"> (</w:t>
-      </w:r>
-      <w:r>
-        <w:t>Colorado</w:t>
-      </w:r>
-      <w:r>
-        <w:t xml:space="preserve">, </w:t>
-      </w:r>
-      <w:r>
-        <w:t>North Carolina</w:t>
-      </w:r>
-      <w:r>
-        <w:t xml:space="preserve">, </w:t>
-      </w:r>
-      <w:r>
-        <w:t>Ohio</w:t>
-      </w:r>
-      <w:r>
-        <w:t xml:space="preserve">, and </w:t>
-      </w:r>
-      <w:r>
-        <w:t>Pennsylvania</w:t>
-      </w:r>
-      <w:r>
-        <w:t xml:space="preserve">). </w:t>
-      </w:r>
-    </w:p>
-    <w:p/>
-    <w:p>
-      <w:r>
-        <w:t xml:space="preserve">The plans were drawn in 2011 </w:t>
-      </w:r>
-      <w:r>
-        <w:t>and the profiles use</w:t>
-      </w:r>
-      <w:r>
-        <w:t xml:space="preserve"> a composite of 2012 election results.</w:t>
-      </w:r>
-      <w:r>
-        <w:rPr>
-          <w:rStyle w:val="FootnoteReference"/>
-        </w:rPr>
-        <w:footnoteReference w:id="28"/>
-      </w:r>
-      <w:r>
-        <w:t xml:space="preserve"> The partisan profiles for these plans may be found in the Supplemental Material.</w:t>
-      </w:r>
-    </w:p>
-    <w:p/>
-    <w:p>
-      <w:pPr>
         <w:jc w:val="center"/>
       </w:pPr>
       <w:r>
         <w:rPr>
           <w:noProof/>
         </w:rPr>
+        <w:lastRenderedPageBreak/>
         <w:drawing>
           <wp:inline distT="0" distB="0" distL="0" distR="0" wp14:anchorId="4538D906" wp14:editId="30EA856F">
             <wp:extent cx="4251960" cy="1664208"/>
@@ -3572,7 +3553,6 @@
         </w:numPr>
       </w:pPr>
       <w:r>
-        <w:lastRenderedPageBreak/>
         <w:t>The 2</w:t>
       </w:r>
       <w:r>
@@ -3846,15 +3826,7 @@
         </m:r>
       </m:oMath>
       <w:r>
-        <w:t>. By conve</w:t>
-      </w:r>
-      <w:proofErr w:type="spellStart"/>
-      <w:r>
-        <w:t>ntion</w:t>
-      </w:r>
-      <w:proofErr w:type="spellEnd"/>
-      <w:r>
-        <w:t xml:space="preserve">, positive values indicate Republican advantage and negative values Democratic advantage. The highlighted values will be discussed in </w:t>
+        <w:t xml:space="preserve">. By convention, positive values indicate Republican advantage and negative values Democratic advantage. The highlighted values will be discussed in </w:t>
       </w:r>
       <w:r>
         <w:t>§</w:t>
@@ -3884,6 +3856,7 @@
         <w:rPr>
           <w:noProof/>
         </w:rPr>
+        <w:lastRenderedPageBreak/>
         <w:drawing>
           <wp:inline distT="0" distB="0" distL="0" distR="0" wp14:anchorId="300DCD64" wp14:editId="1C8D358B">
             <wp:extent cx="3209544" cy="2926080"/>
@@ -3956,7 +3929,6 @@
         <w:rPr>
           <w:noProof/>
         </w:rPr>
-        <w:lastRenderedPageBreak/>
         <w:drawing>
           <wp:inline distT="0" distB="0" distL="0" distR="0" wp14:anchorId="704BE285" wp14:editId="2A3DFE08">
             <wp:extent cx="3209544" cy="2926080"/>
@@ -4031,6 +4003,7 @@
         <w:pStyle w:val="Heading2"/>
       </w:pPr>
       <w:r>
+        <w:lastRenderedPageBreak/>
         <w:t>3.2. Corresponding 2020 Congressional Plans</w:t>
       </w:r>
     </w:p>
@@ -4050,7 +4023,7 @@
         <w:rPr>
           <w:rStyle w:val="FootnoteReference"/>
         </w:rPr>
-        <w:footnoteReference w:id="29"/>
+        <w:footnoteReference w:id="31"/>
       </w:r>
       <w:r>
         <w:t xml:space="preserve"> </w:t>
@@ -4142,7 +4115,6 @@
     </w:p>
     <w:p>
       <w:r>
-        <w:lastRenderedPageBreak/>
         <w:t>Table 2 above shows the measurements for these metrics. The seats–votes curves for the TX and PA maps below are examples of the R1 super-proportional and D3 sub-proportional outcomes in Fig. 1, respectively.</w:t>
       </w:r>
     </w:p>
@@ -4236,6 +4208,7 @@
         <w:rPr>
           <w:noProof/>
         </w:rPr>
+        <w:lastRenderedPageBreak/>
         <w:drawing>
           <wp:inline distT="0" distB="0" distL="0" distR="0" wp14:anchorId="0528A47A" wp14:editId="033A9B6A">
             <wp:extent cx="3209544" cy="2926080"/>
@@ -4320,7 +4293,6 @@
         <w:pStyle w:val="Heading2"/>
       </w:pPr>
       <w:r>
-        <w:lastRenderedPageBreak/>
         <w:t>3.3. Warrington’s Hypothetical Plans</w:t>
       </w:r>
     </w:p>
@@ -4331,410 +4303,10 @@
     </w:p>
     <w:p>
       <w:r>
-        <w:t>Finally, Warrington created a set of 12 hypothetical plans so he could study how well various metrics detected partisan gerrymandering (2019). Each archetypal plan has an associated partisan profile. These are short descriptions of each:</w:t>
-      </w:r>
-    </w:p>
-    <w:p/>
-    <w:p>
-      <w:pPr>
-        <w:pStyle w:val="ListParagraph"/>
-        <w:numPr>
-          <w:ilvl w:val="0"/>
-          <w:numId w:val="23"/>
-        </w:numPr>
-      </w:pPr>
-      <w:r>
-        <w:rPr>
-          <w:u w:val="single"/>
-        </w:rPr>
-        <w:t>A: 1-proportionality</w:t>
-      </w:r>
-      <w:r>
-        <w:t xml:space="preserve"> – Designed for seats won to track votes received.</w:t>
-      </w:r>
-    </w:p>
-    <w:p>
-      <w:pPr>
-        <w:pStyle w:val="ListParagraph"/>
-        <w:numPr>
-          <w:ilvl w:val="0"/>
-          <w:numId w:val="23"/>
-        </w:numPr>
-      </w:pPr>
-      <w:r>
-        <w:rPr>
-          <w:u w:val="single"/>
-        </w:rPr>
-        <w:t>B: 2-proportionality</w:t>
-      </w:r>
-      <w:r>
-        <w:t xml:space="preserve"> – Designed such that </w:t>
-      </w:r>
-      <m:oMath>
-        <m:r>
-          <w:rPr>
-            <w:rFonts w:ascii="Cambria Math" w:hAnsi="Cambria Math"/>
-          </w:rPr>
-          <m:t>EG=0</m:t>
-        </m:r>
-      </m:oMath>
-      <w:r>
-        <w:t xml:space="preserve"> for all vote shares.</w:t>
-      </w:r>
-    </w:p>
-    <w:p>
-      <w:pPr>
-        <w:pStyle w:val="ListParagraph"/>
-        <w:numPr>
-          <w:ilvl w:val="0"/>
-          <w:numId w:val="23"/>
-        </w:numPr>
-      </w:pPr>
-      <w:r>
-        <w:rPr>
-          <w:u w:val="single"/>
-        </w:rPr>
-        <w:t>C: 3-proportionality</w:t>
-      </w:r>
-      <w:r>
-        <w:t xml:space="preserve"> – Designed with a responsiveness (</w:t>
-      </w:r>
-      <m:oMath>
-        <m:r>
-          <w:rPr>
-            <w:rFonts w:ascii="Cambria Math" w:hAnsi="Cambria Math"/>
-          </w:rPr>
-          <m:t>r</m:t>
-        </m:r>
-      </m:oMath>
-      <w:r>
-        <w:t>) of three for all vote shares.</w:t>
-      </w:r>
-    </w:p>
-    <w:p>
-      <w:pPr>
-        <w:pStyle w:val="ListParagraph"/>
-        <w:numPr>
-          <w:ilvl w:val="0"/>
-          <w:numId w:val="23"/>
-        </w:numPr>
-      </w:pPr>
-      <w:r>
-        <w:rPr>
-          <w:u w:val="single"/>
-        </w:rPr>
-        <w:t>D: Sweep</w:t>
-      </w:r>
-      <w:r>
-        <w:t xml:space="preserve"> – Designed so that Democrats win all the seats, even though the statewide vote share is only 64%, e.g., like Massachusetts congressional plans.</w:t>
-      </w:r>
-    </w:p>
-    <w:p>
-      <w:pPr>
-        <w:pStyle w:val="ListParagraph"/>
-        <w:numPr>
-          <w:ilvl w:val="0"/>
-          <w:numId w:val="23"/>
-        </w:numPr>
-      </w:pPr>
-      <w:r>
-        <w:rPr>
-          <w:u w:val="single"/>
-        </w:rPr>
-        <w:t>E: Competitive</w:t>
-      </w:r>
-      <w:r>
-        <w:t xml:space="preserve"> – </w:t>
-      </w:r>
-      <w:r>
-        <w:t>Even though statewide vote share is nearly even (52%) and there are</w:t>
-      </w:r>
-      <w:r>
-        <w:t xml:space="preserve"> several very competitive races</w:t>
-      </w:r>
-      <w:r>
-        <w:t xml:space="preserve">, they all lean slightly </w:t>
-      </w:r>
-      <w:r>
-        <w:t xml:space="preserve">towards </w:t>
-      </w:r>
-      <w:r>
-        <w:t>Democrats.</w:t>
-      </w:r>
-    </w:p>
-    <w:p>
-      <w:pPr>
-        <w:pStyle w:val="ListParagraph"/>
-        <w:numPr>
-          <w:ilvl w:val="0"/>
-          <w:numId w:val="23"/>
-        </w:numPr>
-      </w:pPr>
-      <w:r>
-        <w:rPr>
-          <w:u w:val="single"/>
-        </w:rPr>
-        <w:t>F: Competitive even</w:t>
-      </w:r>
-      <w:r>
-        <w:t xml:space="preserve"> – </w:t>
-      </w:r>
-      <w:r>
-        <w:t>Again, the statewide vote share is nearly even (51%) with several competitive districts. Here</w:t>
-      </w:r>
-      <w:r>
-        <w:t xml:space="preserve"> </w:t>
-      </w:r>
-      <w:r>
-        <w:t>though none of them fall “</w:t>
-      </w:r>
-      <w:r>
-        <w:t>in the ‘counterfactual window’ (i.e., between the majority party’s statewide support and 50%</w:t>
-      </w:r>
-      <w:r>
-        <w:t>)</w:t>
-      </w:r>
-      <w:r>
-        <w:t>” (Warrington 2019, 12)</w:t>
-      </w:r>
-      <w:r>
-        <w:t xml:space="preserve"> and they all still lean Democratic. </w:t>
-      </w:r>
-    </w:p>
-    <w:p>
-      <w:pPr>
-        <w:pStyle w:val="ListParagraph"/>
-        <w:numPr>
-          <w:ilvl w:val="0"/>
-          <w:numId w:val="23"/>
-        </w:numPr>
-      </w:pPr>
-      <w:r>
-        <w:rPr>
-          <w:u w:val="single"/>
-        </w:rPr>
-        <w:t>G: Uncompetitive</w:t>
-      </w:r>
-      <w:r>
-        <w:t xml:space="preserve"> – </w:t>
-      </w:r>
-      <w:r>
-        <w:t>This profile models an “</w:t>
-      </w:r>
-      <w:r>
-        <w:t>uncompetitive election as might arise from a bipartisan gerrymander</w:t>
-      </w:r>
-      <w:r>
-        <w:t>.</w:t>
-      </w:r>
-      <w:r>
-        <w:t>”</w:t>
-      </w:r>
-      <w:r>
-        <w:t xml:space="preserve"> (Warrington 2019, 12). </w:t>
-      </w:r>
-      <w:r>
-        <w:t>The average winning margins for both parties are large. The statewide vote share marginally favors Democrats (</w:t>
-      </w:r>
-      <w:r>
-        <w:t>52</w:t>
-      </w:r>
-      <w:r>
-        <w:t>.</w:t>
-      </w:r>
-      <w:r>
-        <w:t>3</w:t>
-      </w:r>
-      <w:r>
-        <w:t>%).</w:t>
-      </w:r>
-    </w:p>
-    <w:p>
-      <w:pPr>
-        <w:pStyle w:val="ListParagraph"/>
-        <w:numPr>
-          <w:ilvl w:val="0"/>
-          <w:numId w:val="23"/>
-        </w:numPr>
-      </w:pPr>
-      <w:r>
-        <w:rPr>
-          <w:u w:val="single"/>
-        </w:rPr>
-        <w:t>H: Very uncompetitive</w:t>
-      </w:r>
-      <w:r>
-        <w:t xml:space="preserve"> – </w:t>
-      </w:r>
-      <w:r>
-        <w:t xml:space="preserve">This plan is like the previous example, except that the average winning margins are even more pronounced. </w:t>
-      </w:r>
-    </w:p>
-    <w:p>
-      <w:pPr>
-        <w:pStyle w:val="ListParagraph"/>
-        <w:numPr>
-          <w:ilvl w:val="0"/>
-          <w:numId w:val="23"/>
-        </w:numPr>
-      </w:pPr>
-      <w:r>
-        <w:rPr>
-          <w:u w:val="single"/>
-        </w:rPr>
-        <w:t>I: Cubic</w:t>
-      </w:r>
-      <w:r>
-        <w:t xml:space="preserve"> – This profile embodies the classic “cube law” seats–votes relationship.</w:t>
-      </w:r>
-    </w:p>
-    <w:p>
-      <w:pPr>
-        <w:pStyle w:val="ListParagraph"/>
-        <w:numPr>
-          <w:ilvl w:val="0"/>
-          <w:numId w:val="23"/>
-        </w:numPr>
-      </w:pPr>
-      <w:r>
-        <w:rPr>
-          <w:u w:val="single"/>
-        </w:rPr>
-        <w:t>J: Anti-majoritarian</w:t>
-      </w:r>
-      <w:r>
-        <w:t xml:space="preserve"> – Here Democrats get less than half the votes but win more than half the seats.</w:t>
-      </w:r>
-    </w:p>
-    <w:p>
-      <w:pPr>
-        <w:pStyle w:val="ListParagraph"/>
-        <w:numPr>
-          <w:ilvl w:val="0"/>
-          <w:numId w:val="23"/>
-        </w:numPr>
-      </w:pPr>
-      <w:r>
-        <w:rPr>
-          <w:u w:val="single"/>
-        </w:rPr>
-        <w:t>K: Classic</w:t>
-      </w:r>
-      <w:r>
-        <w:t xml:space="preserve"> – This profile models a classic partisan gerrymander: The statewide vote share is evenly split (50%), but “</w:t>
-      </w:r>
-      <w:r>
-        <w:t>Republicans win a significant majority through having a number of narrow victories in contrast to their Democratic opponents whose few victories are overwhelming</w:t>
-      </w:r>
-      <w:r>
-        <w:t>.</w:t>
-      </w:r>
-      <w:r>
-        <w:t>”</w:t>
-      </w:r>
-      <w:r>
-        <w:t xml:space="preserve"> (Warrington 2019, 12).</w:t>
-      </w:r>
-      <w:r>
-        <w:t xml:space="preserve"> </w:t>
-      </w:r>
-    </w:p>
-    <w:p>
-      <w:pPr>
-        <w:pStyle w:val="ListParagraph"/>
-        <w:numPr>
-          <w:ilvl w:val="0"/>
-          <w:numId w:val="23"/>
-        </w:numPr>
-      </w:pPr>
-      <w:r>
-        <w:rPr>
-          <w:u w:val="single"/>
-        </w:rPr>
-        <w:t>L: Inverted</w:t>
-      </w:r>
-      <w:r>
-        <w:t xml:space="preserve"> – This profile is somewhat complementary to the 2-proportionality example, except the Democratic &amp; Republican vote shares are switched and more extreme.</w:t>
-      </w:r>
-    </w:p>
-    <w:p/>
-    <w:p>
-      <w:r>
-        <w:t>The essence of each plan is illustrated by rank–votes graphs shown in Fig. 6. The partisan profiles and seats–votes curves for each may be found in the Supplementary Material.</w:t>
-      </w:r>
-    </w:p>
-    <w:p/>
-    <w:p>
-      <w:r>
-        <w:rPr>
-          <w:noProof/>
-        </w:rPr>
-        <w:lastRenderedPageBreak/>
-        <w:drawing>
-          <wp:inline distT="0" distB="0" distL="0" distR="0" wp14:anchorId="7A68E2BC" wp14:editId="24CF2D1A">
-            <wp:extent cx="5943600" cy="3501390"/>
-            <wp:effectExtent l="0" t="0" r="0" b="3810"/>
-            <wp:docPr id="4" name="Picture 4" descr="A picture containing chart&#10;&#10;Description automatically generated"/>
-            <wp:cNvGraphicFramePr>
-              <a:graphicFrameLocks xmlns:a="http://schemas.openxmlformats.org/drawingml/2006/main" noChangeAspect="1"/>
-            </wp:cNvGraphicFramePr>
-            <a:graphic xmlns:a="http://schemas.openxmlformats.org/drawingml/2006/main">
-              <a:graphicData uri="http://schemas.openxmlformats.org/drawingml/2006/picture">
-                <pic:pic xmlns:pic="http://schemas.openxmlformats.org/drawingml/2006/picture">
-                  <pic:nvPicPr>
-                    <pic:cNvPr id="1" name="Picture 1" descr="A picture containing chart&#10;&#10;Description automatically generated"/>
-                    <pic:cNvPicPr/>
-                  </pic:nvPicPr>
-                  <pic:blipFill>
-                    <a:blip r:embed="rId17"/>
-                    <a:stretch>
-                      <a:fillRect/>
-                    </a:stretch>
-                  </pic:blipFill>
-                  <pic:spPr>
-                    <a:xfrm>
-                      <a:off x="0" y="0"/>
-                      <a:ext cx="5943600" cy="3501390"/>
-                    </a:xfrm>
-                    <a:prstGeom prst="rect">
-                      <a:avLst/>
-                    </a:prstGeom>
-                  </pic:spPr>
-                </pic:pic>
-              </a:graphicData>
-            </a:graphic>
-          </wp:inline>
-        </w:drawing>
-      </w:r>
-    </w:p>
-    <w:p>
-      <w:pPr>
-        <w:jc w:val="center"/>
-        <w:rPr>
-          <w:sz w:val="20"/>
-          <w:szCs w:val="20"/>
-        </w:rPr>
-      </w:pPr>
-      <w:r>
-        <w:rPr>
-          <w:sz w:val="20"/>
-          <w:szCs w:val="20"/>
-        </w:rPr>
-        <w:t xml:space="preserve">Fig. </w:t>
-      </w:r>
-      <w:r>
-        <w:rPr>
-          <w:sz w:val="20"/>
-          <w:szCs w:val="20"/>
-        </w:rPr>
-        <w:t>6</w:t>
-      </w:r>
-      <w:r>
-        <w:rPr>
-          <w:sz w:val="20"/>
-          <w:szCs w:val="20"/>
-        </w:rPr>
-        <w:t>. Rank–Votes Graphs for Warrington’s Hypothetical Plans</w:t>
+        <w:t xml:space="preserve">Finally, Warrington created a set of 12 hypothetical plans so he could study how well various metrics detected partisan gerrymandering (2019). </w:t>
+      </w:r>
+      <w:r>
+        <w:t>They are described in Appendix A.</w:t>
       </w:r>
     </w:p>
     <w:p/>
@@ -4771,7 +4343,7 @@
                     <pic:cNvPicPr/>
                   </pic:nvPicPr>
                   <pic:blipFill>
-                    <a:blip r:embed="rId18"/>
+                    <a:blip r:embed="rId17"/>
                     <a:stretch>
                       <a:fillRect/>
                     </a:stretch>
@@ -4885,6 +4457,7 @@
     <w:p/>
     <w:p>
       <w:pPr>
+        <w:keepNext/>
         <w:rPr>
           <w:b/>
           <w:bCs/>
@@ -4894,19 +4467,104 @@
         <w:rPr>
           <w:rStyle w:val="Heading1Char"/>
         </w:rPr>
+        <w:lastRenderedPageBreak/>
         <w:t>4. Analysis of Metrics</w:t>
       </w:r>
     </w:p>
+    <w:p>
+      <w:pPr>
+        <w:keepNext/>
+      </w:pPr>
+    </w:p>
+    <w:p>
+      <w:r>
+        <w:t xml:space="preserve">This section evaluates the ten metrics shown in Tables 1–3 above as </w:t>
+      </w:r>
+      <w:r>
+        <w:t xml:space="preserve">potential </w:t>
+      </w:r>
+      <w:r>
+        <w:t xml:space="preserve">measures of </w:t>
+      </w:r>
+      <m:oMath>
+        <m:r>
+          <w:rPr>
+            <w:rFonts w:ascii="Cambria Math" w:hAnsi="Cambria Math"/>
+          </w:rPr>
+          <m:t>PA|SV</m:t>
+        </m:r>
+      </m:oMath>
+      <w:r>
+        <w:t xml:space="preserve">, </w:t>
+      </w:r>
+      <w:r>
+        <w:t>using the sample plans described in the previous section.</w:t>
+      </w:r>
+    </w:p>
     <w:p/>
     <w:p>
-      <w:r>
-        <w:t xml:space="preserve">This section evaluates the ten metrics shown in Tables 1–3 above as </w:t>
-      </w:r>
-      <w:r>
-        <w:t xml:space="preserve">potential </w:t>
-      </w:r>
-      <w:r>
-        <w:t xml:space="preserve">measures of </w:t>
+      <w:pPr>
+        <w:pStyle w:val="Heading2"/>
+      </w:pPr>
+      <w:r>
+        <w:t>4.1. Measures of Partisan Gerrymandering</w:t>
+      </w:r>
+    </w:p>
+    <w:p/>
+    <w:p>
+      <w:r>
+        <w:t>The first three metrics measure partisan gerrymandering</w:t>
+      </w:r>
+      <w:r>
+        <w:t xml:space="preserve"> via packing &amp; cracking</w:t>
+      </w:r>
+      <w:r>
+        <w:t>: declination (</w:t>
+      </w:r>
+      <m:oMath>
+        <m:r>
+          <w:rPr>
+            <w:rFonts w:ascii="Cambria Math" w:hAnsi="Cambria Math"/>
+          </w:rPr>
+          <m:t>δ</m:t>
+        </m:r>
+      </m:oMath>
+      <w:r>
+        <w:t>), lopsided outcomes (</w:t>
+      </w:r>
+      <m:oMath>
+        <m:r>
+          <w:rPr>
+            <w:rFonts w:ascii="Cambria Math" w:hAnsi="Cambria Math"/>
+          </w:rPr>
+          <m:t>LO</m:t>
+        </m:r>
+      </m:oMath>
+      <w:r>
+        <w:t>), and mean–median (</w:t>
+      </w:r>
+      <m:oMath>
+        <m:r>
+          <w:rPr>
+            <w:rFonts w:ascii="Cambria Math" w:hAnsi="Cambria Math"/>
+          </w:rPr>
+          <m:t>MM</m:t>
+        </m:r>
+      </m:oMath>
+      <w:r>
+        <w:t>)</w:t>
+      </w:r>
+      <w:r>
+        <w:t xml:space="preserve"> (Warrington 2019)</w:t>
+      </w:r>
+      <w:r>
+        <w:t xml:space="preserve">. While the packing &amp; cracking is an interesting quantity, none of </w:t>
+      </w:r>
+      <w:r>
+        <w:t>these metrics</w:t>
+      </w:r>
+      <w:r>
+        <w:t xml:space="preserve"> measure a difference in seat shares. Hence, they aren’t measures of </w:t>
       </w:r>
       <m:oMath>
         <m:r>
@@ -4917,94 +4575,13 @@
         </m:r>
       </m:oMath>
       <w:r>
-        <w:t xml:space="preserve">, </w:t>
-      </w:r>
-      <w:r>
-        <w:t>using the sample plans described in the previous section.</w:t>
-      </w:r>
-    </w:p>
-    <w:p/>
-    <w:p>
-      <w:pPr>
-        <w:pStyle w:val="Heading2"/>
-      </w:pPr>
-      <w:r>
-        <w:lastRenderedPageBreak/>
-        <w:t>4.1. Measures of Partisan Gerrymandering</w:t>
-      </w:r>
-    </w:p>
-    <w:p/>
-    <w:p>
-      <w:r>
-        <w:t>The first three metrics measure partisan gerrymandering</w:t>
-      </w:r>
-      <w:r>
-        <w:t xml:space="preserve"> via packing &amp; cracking</w:t>
-      </w:r>
-      <w:r>
-        <w:t>: declination (</w:t>
-      </w:r>
-      <m:oMath>
-        <m:r>
-          <w:rPr>
-            <w:rFonts w:ascii="Cambria Math" w:hAnsi="Cambria Math"/>
-          </w:rPr>
-          <m:t>δ</m:t>
-        </m:r>
-      </m:oMath>
-      <w:r>
-        <w:t>), lopsided outcomes (</w:t>
-      </w:r>
-      <m:oMath>
-        <m:r>
-          <w:rPr>
-            <w:rFonts w:ascii="Cambria Math" w:hAnsi="Cambria Math"/>
-          </w:rPr>
-          <m:t>LO</m:t>
-        </m:r>
-      </m:oMath>
-      <w:r>
-        <w:t>), and mean–median (</w:t>
-      </w:r>
-      <m:oMath>
-        <m:r>
-          <w:rPr>
-            <w:rFonts w:ascii="Cambria Math" w:hAnsi="Cambria Math"/>
-          </w:rPr>
-          <m:t>MM</m:t>
-        </m:r>
-      </m:oMath>
-      <w:r>
-        <w:t>)</w:t>
-      </w:r>
-      <w:r>
-        <w:t xml:space="preserve"> (Warrington 2019)</w:t>
-      </w:r>
-      <w:r>
-        <w:t xml:space="preserve">. While the packing &amp; cracking is an interesting quantity, none of </w:t>
-      </w:r>
-      <w:r>
-        <w:t>these metrics</w:t>
-      </w:r>
-      <w:r>
-        <w:t xml:space="preserve"> measure a difference in seat shares. Hence, they aren’t measures of </w:t>
-      </w:r>
-      <m:oMath>
-        <m:r>
-          <w:rPr>
-            <w:rFonts w:ascii="Cambria Math" w:hAnsi="Cambria Math"/>
-          </w:rPr>
-          <m:t>PA|SV</m:t>
-        </m:r>
-      </m:oMath>
-      <w:r>
         <w:t xml:space="preserve"> as I’ve defined it.</w:t>
       </w:r>
       <w:r>
         <w:rPr>
           <w:rStyle w:val="FootnoteReference"/>
         </w:rPr>
-        <w:footnoteReference w:id="30"/>
+        <w:footnoteReference w:id="32"/>
       </w:r>
       <w:r>
         <w:t xml:space="preserve"> </w:t>
@@ -5142,13 +4719,8 @@
       <w:r>
         <w:t>, d</w:t>
       </w:r>
-      <w:proofErr w:type="spellStart"/>
-      <w:r>
-        <w:t>eclination</w:t>
-      </w:r>
-      <w:proofErr w:type="spellEnd"/>
-      <w:r>
-        <w:t xml:space="preserve"> (</w:t>
+      <w:r>
+        <w:t>eclination (</w:t>
       </w:r>
       <m:oMath>
         <m:r>
@@ -6390,6 +5962,7 @@
     </w:p>
     <w:p>
       <w:r>
+        <w:lastRenderedPageBreak/>
         <w:t>Mean–median (</w:t>
       </w:r>
       <m:oMath>
@@ -6497,7 +6070,6 @@
         <w:pStyle w:val="Heading2"/>
       </w:pPr>
       <w:r>
-        <w:lastRenderedPageBreak/>
         <w:t>4.2. Measures of Partisan Symmetry</w:t>
       </w:r>
     </w:p>
@@ -6656,7 +6228,7 @@
         <w:rPr>
           <w:rStyle w:val="FootnoteReference"/>
         </w:rPr>
-        <w:footnoteReference w:id="31"/>
+        <w:footnoteReference w:id="33"/>
       </w:r>
       <w:r>
         <w:t xml:space="preserve"> </w:t>
@@ -6725,15 +6297,7 @@
         </m:r>
       </m:oMath>
       <w:r>
-        <w:t xml:space="preserve"> also sends the wrong signal for these two plans, because the vote shares where the counterfactual m</w:t>
-      </w:r>
-      <w:proofErr w:type="spellStart"/>
-      <w:r>
-        <w:t>inority</w:t>
-      </w:r>
-      <w:proofErr w:type="spellEnd"/>
-      <w:r>
-        <w:t xml:space="preserve"> seats–votes curves are evaluated – Republican (red) and Democratic (blue), respectively – are well outside the zone of uncertainty around the statewide vote share.</w:t>
+        <w:t xml:space="preserve"> also sends the wrong signal for these two plans, because the vote shares where the counterfactual minority seats–votes curves are evaluated – Republican (red) and Democratic (blue), respectively – are well outside the zone of uncertainty around the statewide vote share.</w:t>
       </w:r>
     </w:p>
     <w:p/>
@@ -6755,7 +6319,7 @@
         <w:rPr>
           <w:rStyle w:val="FootnoteReference"/>
         </w:rPr>
-        <w:footnoteReference w:id="32"/>
+        <w:footnoteReference w:id="34"/>
       </w:r>
       <w:r>
         <w:t xml:space="preserve"> W</w:t>
@@ -6800,7 +6364,7 @@
         <w:rPr>
           <w:rStyle w:val="FootnoteReference"/>
         </w:rPr>
-        <w:footnoteReference w:id="33"/>
+        <w:footnoteReference w:id="35"/>
       </w:r>
       <w:r>
         <w:t xml:space="preserve"> only a small range</w:t>
@@ -6821,7 +6385,7 @@
         <w:rPr>
           <w:rStyle w:val="FootnoteReference"/>
         </w:rPr>
-        <w:footnoteReference w:id="34"/>
+        <w:footnoteReference w:id="36"/>
       </w:r>
       <w:r>
         <w:t xml:space="preserve"> </w:t>
@@ -6928,6 +6492,7 @@
     </w:p>
     <w:p>
       <w:r>
+        <w:lastRenderedPageBreak/>
         <w:t>Votes bias (</w:t>
       </w:r>
       <m:oMath>
@@ -7014,7 +6579,6 @@
         <w:pStyle w:val="Equation"/>
       </w:pPr>
       <w:r>
-        <w:lastRenderedPageBreak/>
         <w:tab/>
       </w:r>
       <m:oMath>
@@ -7135,7 +6699,13 @@
     <w:p/>
     <w:p>
       <w:r>
-        <w:t>That last three metrics share a common underlying functional form:</w:t>
+        <w:t>Th</w:t>
+      </w:r>
+      <w:r>
+        <w:t>e</w:t>
+      </w:r>
+      <w:r>
+        <w:t xml:space="preserve"> last three metrics share a common underlying functional form:</w:t>
       </w:r>
     </w:p>
     <w:p>
@@ -7855,6 +7425,7 @@
         <w:rPr>
           <w:iCs/>
         </w:rPr>
+        <w:lastRenderedPageBreak/>
         <w:tab/>
       </w:r>
       <m:oMath>
@@ -7981,8 +7552,13 @@
     </w:p>
     <w:p>
       <w:r>
-        <w:lastRenderedPageBreak/>
-        <w:t xml:space="preserve">The base formula has the analogous “doesn’t acknowledge acceptable bias” issue as </w:t>
+        <w:t>Th</w:t>
+      </w:r>
+      <w:r>
+        <w:t xml:space="preserve">is </w:t>
+      </w:r>
+      <w:r>
+        <w:t xml:space="preserve">formula has the analogous “doesn’t acknowledge acceptable bias” issue as </w:t>
       </w:r>
       <m:oMath>
         <m:r>
@@ -8081,6 +7657,7 @@
     <w:p/>
     <w:p>
       <w:pPr>
+        <w:keepNext/>
         <w:rPr>
           <w:b/>
           <w:bCs/>
@@ -8090,325 +7667,95 @@
         <w:rPr>
           <w:rStyle w:val="Heading1Char"/>
         </w:rPr>
-        <w:t>5. Increasing Robustness</w:t>
+        <w:t>Conclusion</w:t>
+      </w:r>
+    </w:p>
+    <w:p>
+      <w:pPr>
+        <w:keepNext/>
+      </w:pPr>
+    </w:p>
+    <w:p>
+      <w:r>
+        <w:t xml:space="preserve">Most prominent measures of “bias” don’t measure </w:t>
+      </w:r>
+      <w:r>
+        <w:t xml:space="preserve">seats–votes </w:t>
+      </w:r>
+      <w:r>
+        <w:t>partisan advantage</w:t>
+      </w:r>
+      <w:r>
+        <w:t xml:space="preserve"> (</w:t>
+      </w:r>
+      <m:oMath>
+        <m:r>
+          <w:rPr>
+            <w:rFonts w:ascii="Cambria Math" w:hAnsi="Cambria Math"/>
+          </w:rPr>
+          <m:t>PA|SV</m:t>
+        </m:r>
+      </m:oMath>
+      <w:r>
+        <w:t>)</w:t>
+      </w:r>
+      <w:r>
+        <w:t xml:space="preserve"> specifically or aren’t reliable for states that are unbalanced politically. Two </w:t>
+      </w:r>
+      <w:r>
+        <w:t xml:space="preserve">do </w:t>
+      </w:r>
+      <w:r>
+        <w:t xml:space="preserve">measure </w:t>
+      </w:r>
+      <w:r>
+        <w:t>it</w:t>
+      </w:r>
+      <w:r>
+        <w:t xml:space="preserve"> directly and are reliable across the full range of statewide vote shares: proportional (</w:t>
+      </w:r>
+      <m:oMath>
+        <m:r>
+          <w:rPr>
+            <w:rFonts w:ascii="Cambria Math" w:hAnsi="Cambria Math"/>
+          </w:rPr>
+          <m:t>PR</m:t>
+        </m:r>
+      </m:oMath>
+      <w:r>
+        <w:t xml:space="preserve">) and </w:t>
+      </w:r>
+      <w:r>
+        <w:t xml:space="preserve">the </w:t>
+      </w:r>
+      <w:r>
+        <w:t>efficiency gap (</w:t>
+      </w:r>
+      <m:oMath>
+        <m:r>
+          <w:rPr>
+            <w:rFonts w:ascii="Cambria Math" w:hAnsi="Cambria Math"/>
+          </w:rPr>
+          <m:t>EG</m:t>
+        </m:r>
+      </m:oMath>
+      <w:r>
+        <w:t>).</w:t>
       </w:r>
     </w:p>
     <w:p/>
     <w:p>
-      <w:r>
-        <w:t xml:space="preserve">There are two ways that a </w:t>
-      </w:r>
-      <w:r>
-        <w:t xml:space="preserve">valid </w:t>
-      </w:r>
-      <w:r>
-        <w:t xml:space="preserve">measure of </w:t>
-      </w:r>
-      <m:oMath>
-        <m:r>
-          <w:rPr>
-            <w:rFonts w:ascii="Cambria Math" w:hAnsi="Cambria Math"/>
-          </w:rPr>
-          <m:t>PA|SV</m:t>
-        </m:r>
-      </m:oMath>
-      <w:r>
-        <w:t xml:space="preserve"> can be made more robust. One is to incorporate the fact that seats are won in their entirety and the other is to evaluate the measure over </w:t>
-      </w:r>
-      <w:r>
-        <w:t>a local range that brackets the likely statewide vote share</w:t>
-      </w:r>
-      <w:r>
-        <w:t xml:space="preserve"> instead of at just that one point. I illustrate both with the proportionality measure of bias (</w:t>
-      </w:r>
-      <m:oMath>
-        <m:r>
-          <w:rPr>
-            <w:rFonts w:ascii="Cambria Math" w:hAnsi="Cambria Math"/>
-          </w:rPr>
-          <m:t>PR</m:t>
-        </m:r>
-      </m:oMath>
-      <w:r>
-        <w:t>).</w:t>
+      <w:pPr>
+        <w:pStyle w:val="Heading1"/>
+      </w:pPr>
+      <w:r>
+        <w:t>Appendix A. Warrington’s Hypothetical Plans</w:t>
       </w:r>
     </w:p>
     <w:p/>
     <w:p>
-      <w:pPr>
-        <w:pStyle w:val="Heading2"/>
-      </w:pPr>
-      <w:r>
-        <w:t>5.1. Using the Number of Seats Closest to Proportional</w:t>
-      </w:r>
-    </w:p>
-    <w:p>
-      <w:pPr>
-        <w:keepNext/>
-      </w:pPr>
-    </w:p>
-    <w:p>
-      <m:oMath>
-        <m:r>
-          <w:rPr>
-            <w:rFonts w:ascii="Cambria Math" w:hAnsi="Cambria Math"/>
-          </w:rPr>
-          <m:t>PR</m:t>
-        </m:r>
-      </m:oMath>
-      <w:r>
-        <w:t xml:space="preserve"> compares the likely </w:t>
-      </w:r>
-      <w:r>
-        <w:rPr>
-          <w:i/>
-          <w:iCs/>
-        </w:rPr>
-        <w:t>fractional</w:t>
-      </w:r>
-      <w:r>
-        <w:t xml:space="preserve"> </w:t>
-      </w:r>
-      <w:r>
-        <w:t>seat</w:t>
-      </w:r>
-      <w:r>
-        <w:t xml:space="preserve"> share (</w:t>
-      </w:r>
-      <m:oMath>
-        <m:acc>
-          <m:accPr>
-            <m:chr m:val="̅"/>
-            <m:ctrlPr>
-              <w:rPr>
-                <w:rFonts w:ascii="Cambria Math" w:hAnsi="Cambria Math"/>
-                <w:i/>
-              </w:rPr>
-            </m:ctrlPr>
-          </m:accPr>
-          <m:e>
-            <m:r>
-              <w:rPr>
-                <w:rFonts w:ascii="Cambria Math" w:hAnsi="Cambria Math"/>
-              </w:rPr>
-              <m:t>S</m:t>
-            </m:r>
-          </m:e>
-        </m:acc>
-      </m:oMath>
-      <w:r>
-        <w:t>) to the likely statewide vote share (</w:t>
-      </w:r>
-      <m:oMath>
-        <m:acc>
-          <m:accPr>
-            <m:chr m:val="̅"/>
-            <m:ctrlPr>
-              <w:rPr>
-                <w:rFonts w:ascii="Cambria Math" w:hAnsi="Cambria Math"/>
-                <w:i/>
-              </w:rPr>
-            </m:ctrlPr>
-          </m:accPr>
-          <m:e>
-            <m:r>
-              <w:rPr>
-                <w:rFonts w:ascii="Cambria Math" w:hAnsi="Cambria Math"/>
-              </w:rPr>
-              <m:t>V</m:t>
-            </m:r>
-          </m:e>
-        </m:acc>
-      </m:oMath>
-      <w:r>
-        <w:t xml:space="preserve">). But you can’t win part of a seat: seats are won all or nothing. A more practical measure I label </w:t>
-      </w:r>
-      <m:oMath>
-        <m:r>
-          <w:rPr>
-            <w:rFonts w:ascii="Cambria Math" w:hAnsi="Cambria Math"/>
-          </w:rPr>
-          <m:t>B%</m:t>
-        </m:r>
-      </m:oMath>
-      <w:r>
-        <w:t xml:space="preserve"> recognizes that the proportional ideal is better represented as a step function rather than the </w:t>
-      </w:r>
-      <m:oMath>
-        <m:r>
-          <w:rPr>
-            <w:rFonts w:ascii="Cambria Math" w:hAnsi="Cambria Math"/>
-          </w:rPr>
-          <m:t>45°</m:t>
-        </m:r>
-      </m:oMath>
-      <w:r>
-        <w:t xml:space="preserve"> line </w:t>
-      </w:r>
-      <m:oMath>
-        <m:r>
-          <w:rPr>
-            <w:rFonts w:ascii="Cambria Math" w:hAnsi="Cambria Math"/>
-          </w:rPr>
-          <m:t>S=V</m:t>
-        </m:r>
-      </m:oMath>
-      <w:r>
-        <w:t xml:space="preserve"> and estimates disproportionality relative to the whole number of seats closest to proportional at the statewide vote share.</w:t>
-      </w:r>
-      <w:r>
-        <w:rPr>
-          <w:rStyle w:val="FootnoteReference"/>
-        </w:rPr>
-        <w:footnoteReference w:id="35"/>
-      </w:r>
-      <w:r>
-        <w:t xml:space="preserve"> </w:t>
-      </w:r>
-    </w:p>
-    <w:p/>
-    <w:p>
-      <w:r>
-        <w:t xml:space="preserve">Simple </w:t>
-      </w:r>
-      <m:oMath>
-        <m:r>
-          <w:rPr>
-            <w:rFonts w:ascii="Cambria Math" w:hAnsi="Cambria Math"/>
-          </w:rPr>
-          <m:t>PR</m:t>
-        </m:r>
-      </m:oMath>
-      <w:r>
-        <w:t xml:space="preserve"> generally tracks </w:t>
-      </w:r>
-      <m:oMath>
-        <m:r>
-          <w:rPr>
-            <w:rFonts w:ascii="Cambria Math" w:hAnsi="Cambria Math"/>
-          </w:rPr>
-          <m:t>B%</m:t>
-        </m:r>
-      </m:oMath>
-      <w:r>
-        <w:t xml:space="preserve">, but there are times when they can diverge somewhat, e.g., both Colorado plans – where B% reports 6.4% and -1.6% deviations instead of -0.2% and -4.2%, respectively – and the North Carolina and Pennsylvania 2020 plans – where B% reports 4.8% and 4.5% deviations instead of 8.1% and 1.7%, respectively. </w:t>
-      </w:r>
-    </w:p>
-    <w:p/>
-    <w:p>
-      <w:pPr>
-        <w:pStyle w:val="Heading2"/>
-      </w:pPr>
-      <w:r>
-        <w:t>5.2. Evaluating Over a Range Instead of at a Single Point</w:t>
-      </w:r>
-    </w:p>
-    <w:p/>
-    <w:p>
-      <w:r>
-        <w:t>Proportionality (</w:t>
-      </w:r>
-      <m:oMath>
-        <m:r>
-          <w:rPr>
-            <w:rFonts w:ascii="Cambria Math" w:hAnsi="Cambria Math"/>
-          </w:rPr>
-          <m:t>PR</m:t>
-        </m:r>
-      </m:oMath>
-      <w:r>
-        <w:t>) is evaluated at a single point: the likely statewide vote share (</w:t>
-      </w:r>
-      <m:oMath>
-        <m:acc>
-          <m:accPr>
-            <m:chr m:val="̅"/>
-            <m:ctrlPr>
-              <w:rPr>
-                <w:rFonts w:ascii="Cambria Math" w:hAnsi="Cambria Math"/>
-                <w:i/>
-              </w:rPr>
-            </m:ctrlPr>
-          </m:accPr>
-          <m:e>
-            <m:r>
-              <w:rPr>
-                <w:rFonts w:ascii="Cambria Math" w:hAnsi="Cambria Math"/>
-              </w:rPr>
-              <m:t>V</m:t>
-            </m:r>
-          </m:e>
-        </m:acc>
-      </m:oMath>
-      <w:r>
-        <w:t xml:space="preserve">). But the statewide vote share is an </w:t>
-      </w:r>
-      <w:r>
-        <w:rPr>
-          <w:i/>
-          <w:iCs/>
-        </w:rPr>
-        <w:t>estimate</w:t>
-      </w:r>
-      <w:r>
-        <w:t xml:space="preserve"> based on a composite of past elections, and it will ultimately vary somewhat for specific future elections. A new metric that I dub </w:t>
-      </w:r>
-      <m:oMath>
-        <m:r>
-          <w:rPr>
-            <w:rFonts w:ascii="Cambria Math" w:hAnsi="Cambria Math"/>
-          </w:rPr>
-          <m:t>LPR’</m:t>
-        </m:r>
-      </m:oMath>
-      <w:r>
-        <w:t xml:space="preserve"> averages B% over ra</w:t>
-      </w:r>
-      <w:proofErr w:type="spellStart"/>
-      <w:r>
-        <w:t>nge</w:t>
-      </w:r>
-      <w:proofErr w:type="spellEnd"/>
-      <w:r>
-        <w:t xml:space="preserve"> of uncertainty that brackets the statewide vote share.</w:t>
-      </w:r>
-      <w:r>
-        <w:rPr>
-          <w:rStyle w:val="FootnoteReference"/>
-        </w:rPr>
-        <w:footnoteReference w:id="36"/>
-      </w:r>
-      <w:r>
-        <w:t xml:space="preserve"> In effect, </w:t>
-      </w:r>
-      <m:oMath>
-        <m:r>
-          <w:rPr>
-            <w:rFonts w:ascii="Cambria Math" w:hAnsi="Cambria Math"/>
-          </w:rPr>
-          <m:t>LPR’</m:t>
-        </m:r>
-      </m:oMath>
-      <w:r>
-        <w:t xml:space="preserve"> estimates the area between the Democratic seats–votes curve (blue) and the number of seats closest to the closest-to-proportional step function for the local range of uncertainty (gray in the seats–votes curves).</w:t>
-      </w:r>
-    </w:p>
-    <w:p/>
-    <w:p>
-      <w:r>
-        <w:lastRenderedPageBreak/>
-        <w:t xml:space="preserve">B% generally tracks </w:t>
-      </w:r>
-      <m:oMath>
-        <m:r>
-          <w:rPr>
-            <w:rFonts w:ascii="Cambria Math" w:hAnsi="Cambria Math"/>
-          </w:rPr>
-          <m:t>LPR'</m:t>
-        </m:r>
-      </m:oMath>
-      <w:r>
-        <w:t>, but again there are times when they can diverge somewhat. For example:</w:t>
+      <w:r>
+        <w:t>Warrington created a set of 12 hypothetical plans so he could study how well various metrics detected partisan gerrymandering (2019). Each archetypal plan has an associated partisan profile. These are short descriptions of each:</w:t>
       </w:r>
     </w:p>
     <w:p/>
@@ -8417,29 +7764,17 @@
         <w:pStyle w:val="ListParagraph"/>
         <w:numPr>
           <w:ilvl w:val="0"/>
-          <w:numId w:val="25"/>
+          <w:numId w:val="23"/>
         </w:numPr>
       </w:pPr>
       <w:r>
         <w:rPr>
           <w:u w:val="single"/>
         </w:rPr>
-        <w:t>CO</w:t>
-      </w:r>
-      <w:r>
-        <w:rPr>
-          <w:u w:val="single"/>
-        </w:rPr>
-        <w:t xml:space="preserve"> 2012</w:t>
-      </w:r>
-      <w:r>
-        <w:rPr>
-          <w:u w:val="single"/>
-        </w:rPr>
-        <w:t xml:space="preserve"> Congressional</w:t>
-      </w:r>
-      <w:r>
-        <w:t xml:space="preserve"> – The number of seats closest to proportional changes from 3 to 4 in the zone of uncertainty, so it makes a difference where you evaluate (dis)proportionality.</w:t>
+        <w:t>A: 1-proportionality</w:t>
+      </w:r>
+      <w:r>
+        <w:t xml:space="preserve"> – Designed for seats won to track votes received.</w:t>
       </w:r>
     </w:p>
     <w:p>
@@ -8447,186 +7782,363 @@
         <w:pStyle w:val="ListParagraph"/>
         <w:numPr>
           <w:ilvl w:val="0"/>
-          <w:numId w:val="25"/>
+          <w:numId w:val="23"/>
         </w:numPr>
       </w:pPr>
       <w:r>
         <w:rPr>
           <w:u w:val="single"/>
         </w:rPr>
-        <w:t>PA 2020 Congressional</w:t>
-      </w:r>
-      <w:r>
-        <w:t xml:space="preserve"> – Similarly, the number of seats closest to proportional changes from 9 to 10 in the range around the statewide vote share</w:t>
+        <w:t>B: 2-proportionality</w:t>
+      </w:r>
+      <w:r>
+        <w:t xml:space="preserve"> – Designed such that </w:t>
+      </w:r>
+      <m:oMath>
+        <m:r>
+          <w:rPr>
+            <w:rFonts w:ascii="Cambria Math" w:hAnsi="Cambria Math"/>
+          </w:rPr>
+          <m:t>EG=0</m:t>
+        </m:r>
+      </m:oMath>
+      <w:r>
+        <w:t xml:space="preserve"> for all vote shares.</w:t>
+      </w:r>
+    </w:p>
+    <w:p>
+      <w:pPr>
+        <w:pStyle w:val="ListParagraph"/>
+        <w:numPr>
+          <w:ilvl w:val="0"/>
+          <w:numId w:val="23"/>
+        </w:numPr>
+      </w:pPr>
+      <w:r>
+        <w:rPr>
+          <w:u w:val="single"/>
+        </w:rPr>
+        <w:t>C: 3-proportionality</w:t>
+      </w:r>
+      <w:r>
+        <w:t xml:space="preserve"> – Designed with a responsiveness (</w:t>
+      </w:r>
+      <m:oMath>
+        <m:r>
+          <w:rPr>
+            <w:rFonts w:ascii="Cambria Math" w:hAnsi="Cambria Math"/>
+          </w:rPr>
+          <m:t>r</m:t>
+        </m:r>
+      </m:oMath>
+      <w:r>
+        <w:t>) of three for all vote shares.</w:t>
+      </w:r>
+    </w:p>
+    <w:p>
+      <w:pPr>
+        <w:pStyle w:val="ListParagraph"/>
+        <w:numPr>
+          <w:ilvl w:val="0"/>
+          <w:numId w:val="23"/>
+        </w:numPr>
+      </w:pPr>
+      <w:r>
+        <w:rPr>
+          <w:u w:val="single"/>
+        </w:rPr>
+        <w:t>D: Sweep</w:t>
+      </w:r>
+      <w:r>
+        <w:t xml:space="preserve"> – Designed so that Democrats win all the seats, even though the statewide vote share is only 64%, e.g., like Massachusetts congressional plans.</w:t>
+      </w:r>
+    </w:p>
+    <w:p>
+      <w:pPr>
+        <w:pStyle w:val="ListParagraph"/>
+        <w:numPr>
+          <w:ilvl w:val="0"/>
+          <w:numId w:val="23"/>
+        </w:numPr>
+      </w:pPr>
+      <w:r>
+        <w:rPr>
+          <w:u w:val="single"/>
+        </w:rPr>
+        <w:t>E: Competitive</w:t>
+      </w:r>
+      <w:r>
+        <w:t xml:space="preserve"> – </w:t>
+      </w:r>
+      <w:r>
+        <w:t>Even though statewide vote share is nearly even (52%) and there are</w:t>
+      </w:r>
+      <w:r>
+        <w:t xml:space="preserve"> several very competitive races</w:t>
+      </w:r>
+      <w:r>
+        <w:t xml:space="preserve">, they all lean slightly </w:t>
+      </w:r>
+      <w:r>
+        <w:t xml:space="preserve">towards </w:t>
+      </w:r>
+      <w:r>
+        <w:t>Democrats.</w:t>
+      </w:r>
+    </w:p>
+    <w:p>
+      <w:pPr>
+        <w:pStyle w:val="ListParagraph"/>
+        <w:numPr>
+          <w:ilvl w:val="0"/>
+          <w:numId w:val="23"/>
+        </w:numPr>
+      </w:pPr>
+      <w:r>
+        <w:rPr>
+          <w:u w:val="single"/>
+        </w:rPr>
+        <w:t>F: Competitive even</w:t>
+      </w:r>
+      <w:r>
+        <w:t xml:space="preserve"> – </w:t>
+      </w:r>
+      <w:r>
+        <w:t>Again, the statewide vote share is nearly even (51%) with several competitive districts. Here</w:t>
+      </w:r>
+      <w:r>
+        <w:t xml:space="preserve"> </w:t>
+      </w:r>
+      <w:r>
+        <w:t>though none of them fall “</w:t>
+      </w:r>
+      <w:r>
+        <w:t>in the ‘counterfactual window’ (i.e., between the majority party’s statewide support and 50%</w:t>
+      </w:r>
+      <w:r>
+        <w:t xml:space="preserve">)” (Warrington 2019, 12) and they all still lean Democratic. </w:t>
+      </w:r>
+    </w:p>
+    <w:p>
+      <w:pPr>
+        <w:pStyle w:val="ListParagraph"/>
+        <w:numPr>
+          <w:ilvl w:val="0"/>
+          <w:numId w:val="23"/>
+        </w:numPr>
+      </w:pPr>
+      <w:r>
+        <w:rPr>
+          <w:u w:val="single"/>
+        </w:rPr>
+        <w:t>G: Uncompetitive</w:t>
+      </w:r>
+      <w:r>
+        <w:t xml:space="preserve"> – </w:t>
+      </w:r>
+      <w:r>
+        <w:t>This profile models an “</w:t>
+      </w:r>
+      <w:r>
+        <w:t>uncompetitive election as might arise from a bipartisan gerrymander</w:t>
+      </w:r>
+      <w:r>
+        <w:t>.” (Warrington 2019, 12). The average winning margins for both parties are large. The statewide vote share marginally favors Democrats (</w:t>
+      </w:r>
+      <w:r>
+        <w:t>52</w:t>
       </w:r>
       <w:r>
         <w:t>.</w:t>
       </w:r>
+      <w:r>
+        <w:t>3</w:t>
+      </w:r>
+      <w:r>
+        <w:t>%).</w:t>
+      </w:r>
+    </w:p>
+    <w:p>
+      <w:pPr>
+        <w:pStyle w:val="ListParagraph"/>
+        <w:numPr>
+          <w:ilvl w:val="0"/>
+          <w:numId w:val="23"/>
+        </w:numPr>
+      </w:pPr>
+      <w:r>
+        <w:rPr>
+          <w:u w:val="single"/>
+        </w:rPr>
+        <w:t>H: Very uncompetitive</w:t>
+      </w:r>
+      <w:r>
+        <w:t xml:space="preserve"> – </w:t>
+      </w:r>
+      <w:r>
+        <w:t xml:space="preserve">This plan is like the previous example, except that the average winning margins are even more pronounced. </w:t>
+      </w:r>
+    </w:p>
+    <w:p>
+      <w:pPr>
+        <w:pStyle w:val="ListParagraph"/>
+        <w:numPr>
+          <w:ilvl w:val="0"/>
+          <w:numId w:val="23"/>
+        </w:numPr>
+      </w:pPr>
+      <w:r>
+        <w:rPr>
+          <w:u w:val="single"/>
+        </w:rPr>
+        <w:t>I: Cubic</w:t>
+      </w:r>
+      <w:r>
+        <w:t xml:space="preserve"> – This profile embodies the classic “cube law” seats–votes relationship.</w:t>
+      </w:r>
+    </w:p>
+    <w:p>
+      <w:pPr>
+        <w:pStyle w:val="ListParagraph"/>
+        <w:numPr>
+          <w:ilvl w:val="0"/>
+          <w:numId w:val="23"/>
+        </w:numPr>
+      </w:pPr>
+      <w:r>
+        <w:rPr>
+          <w:u w:val="single"/>
+        </w:rPr>
+        <w:t>J: Anti-majoritarian</w:t>
+      </w:r>
+      <w:r>
+        <w:t xml:space="preserve"> – Here Democrats get less than half the votes but win more than half the seats.</w:t>
+      </w:r>
+    </w:p>
+    <w:p>
+      <w:pPr>
+        <w:pStyle w:val="ListParagraph"/>
+        <w:numPr>
+          <w:ilvl w:val="0"/>
+          <w:numId w:val="23"/>
+        </w:numPr>
+      </w:pPr>
+      <w:r>
+        <w:rPr>
+          <w:u w:val="single"/>
+        </w:rPr>
+        <w:lastRenderedPageBreak/>
+        <w:t>K: Classic</w:t>
+      </w:r>
+      <w:r>
+        <w:t xml:space="preserve"> – This profile models a classic partisan gerrymander: The statewide vote share is evenly split (50%), but “</w:t>
+      </w:r>
+      <w:r>
+        <w:t>Republicans win a significant majority through having a number of narrow victories in contrast to their Democratic opponents whose few victories are overwhelming</w:t>
+      </w:r>
+      <w:r>
+        <w:t xml:space="preserve">.” (Warrington 2019, 12). </w:t>
+      </w:r>
+    </w:p>
+    <w:p>
+      <w:pPr>
+        <w:pStyle w:val="ListParagraph"/>
+        <w:numPr>
+          <w:ilvl w:val="0"/>
+          <w:numId w:val="23"/>
+        </w:numPr>
+      </w:pPr>
+      <w:r>
+        <w:rPr>
+          <w:u w:val="single"/>
+        </w:rPr>
+        <w:t>L: Inverted</w:t>
+      </w:r>
+      <w:r>
+        <w:t xml:space="preserve"> – This profile is somewhat complementary to the 2-proportionality example, except the Democratic &amp; Republican vote shares are switched and more extreme.</w:t>
+      </w:r>
+    </w:p>
+    <w:p>
+      <w:r>
+        <w:rPr>
+          <w:noProof/>
+        </w:rPr>
+        <w:drawing>
+          <wp:inline distT="0" distB="0" distL="0" distR="0" wp14:anchorId="0922CEAD" wp14:editId="175F6BFC">
+            <wp:extent cx="5943600" cy="3501390"/>
+            <wp:effectExtent l="0" t="0" r="0" b="3810"/>
+            <wp:docPr id="4" name="Picture 4" descr="A picture containing chart&#10;&#10;Description automatically generated"/>
+            <wp:cNvGraphicFramePr>
+              <a:graphicFrameLocks xmlns:a="http://schemas.openxmlformats.org/drawingml/2006/main" noChangeAspect="1"/>
+            </wp:cNvGraphicFramePr>
+            <a:graphic xmlns:a="http://schemas.openxmlformats.org/drawingml/2006/main">
+              <a:graphicData uri="http://schemas.openxmlformats.org/drawingml/2006/picture">
+                <pic:pic xmlns:pic="http://schemas.openxmlformats.org/drawingml/2006/picture">
+                  <pic:nvPicPr>
+                    <pic:cNvPr id="1" name="Picture 1" descr="A picture containing chart&#10;&#10;Description automatically generated"/>
+                    <pic:cNvPicPr/>
+                  </pic:nvPicPr>
+                  <pic:blipFill>
+                    <a:blip r:embed="rId18"/>
+                    <a:stretch>
+                      <a:fillRect/>
+                    </a:stretch>
+                  </pic:blipFill>
+                  <pic:spPr>
+                    <a:xfrm>
+                      <a:off x="0" y="0"/>
+                      <a:ext cx="5943600" cy="3501390"/>
+                    </a:xfrm>
+                    <a:prstGeom prst="rect">
+                      <a:avLst/>
+                    </a:prstGeom>
+                  </pic:spPr>
+                </pic:pic>
+              </a:graphicData>
+            </a:graphic>
+          </wp:inline>
+        </w:drawing>
+      </w:r>
+    </w:p>
+    <w:p>
+      <w:pPr>
+        <w:jc w:val="center"/>
+        <w:rPr>
+          <w:sz w:val="20"/>
+          <w:szCs w:val="20"/>
+        </w:rPr>
+      </w:pPr>
+      <w:r>
+        <w:rPr>
+          <w:sz w:val="20"/>
+          <w:szCs w:val="20"/>
+        </w:rPr>
+        <w:t xml:space="preserve">Fig. </w:t>
+      </w:r>
+      <w:r>
+        <w:rPr>
+          <w:sz w:val="20"/>
+          <w:szCs w:val="20"/>
+        </w:rPr>
+        <w:t>6</w:t>
+      </w:r>
+      <w:r>
+        <w:rPr>
+          <w:sz w:val="20"/>
+          <w:szCs w:val="20"/>
+        </w:rPr>
+        <w:t>. Rank–Votes Graphs for Warrington’s Hypothetical Plans</w:t>
+      </w:r>
     </w:p>
     <w:p/>
     <w:p>
       <w:r>
-        <w:t>The number of seats closest to proportional</w:t>
-      </w:r>
-      <w:r>
-        <w:t xml:space="preserve"> </w:t>
-      </w:r>
-      <w:r>
-        <w:t>varies</w:t>
-      </w:r>
-      <w:r>
-        <w:t xml:space="preserve"> </w:t>
-      </w:r>
-      <w:r>
-        <w:t>in the local</w:t>
-      </w:r>
-      <w:r>
-        <w:t xml:space="preserve"> range</w:t>
-      </w:r>
-      <w:r>
-        <w:t xml:space="preserve"> around the statewide vote share </w:t>
-      </w:r>
-      <w:r>
-        <w:t xml:space="preserve">for </w:t>
-      </w:r>
-      <w:r>
-        <w:t>eight</w:t>
-      </w:r>
-      <w:r>
-        <w:t xml:space="preserve"> of</w:t>
-      </w:r>
-      <w:r>
-        <w:t xml:space="preserve"> the</w:t>
-      </w:r>
-      <w:r>
-        <w:t xml:space="preserve"> </w:t>
-      </w:r>
-      <w:r>
-        <w:t>eleven</w:t>
-      </w:r>
-      <w:r>
-        <w:t xml:space="preserve"> </w:t>
-      </w:r>
-      <w:r>
-        <w:t xml:space="preserve">2012 </w:t>
-      </w:r>
-      <w:r>
-        <w:t>plans</w:t>
-      </w:r>
-      <w:r>
-        <w:t>: CA</w:t>
-      </w:r>
-      <w:r>
-        <w:t xml:space="preserve">, </w:t>
-      </w:r>
-      <w:r>
-        <w:t>IL</w:t>
-      </w:r>
-      <w:r>
-        <w:t xml:space="preserve">, </w:t>
-      </w:r>
-      <w:r>
-        <w:t>MA</w:t>
-      </w:r>
-      <w:r>
-        <w:t xml:space="preserve">, </w:t>
-      </w:r>
-      <w:r>
-        <w:t>CO</w:t>
-      </w:r>
-      <w:r>
-        <w:t xml:space="preserve">, </w:t>
-      </w:r>
-      <w:r>
-        <w:t>NC</w:t>
-      </w:r>
-      <w:r>
-        <w:t xml:space="preserve">, </w:t>
-      </w:r>
-      <w:r>
-        <w:t>OH</w:t>
-      </w:r>
-      <w:r>
-        <w:t xml:space="preserve">, </w:t>
-      </w:r>
-      <w:r>
-        <w:t>PA</w:t>
-      </w:r>
-      <w:r>
-        <w:t xml:space="preserve">, and </w:t>
-      </w:r>
-      <w:r>
-        <w:t xml:space="preserve">TX. </w:t>
+        <w:t>The essence of each plan is illustrated by rank–votes graphs shown in Fig. 6. The partisan profiles and seats–votes curves for each may be found in the Supplementary Material.</w:t>
       </w:r>
     </w:p>
     <w:p/>
     <w:p>
-      <w:r>
-        <w:t xml:space="preserve">Evaluating </w:t>
-      </w:r>
-      <m:oMath>
-        <m:r>
-          <w:rPr>
-            <w:rFonts w:ascii="Cambria Math" w:hAnsi="Cambria Math"/>
-          </w:rPr>
-          <m:t>PR</m:t>
-        </m:r>
-      </m:oMath>
-      <w:r>
-        <w:t xml:space="preserve"> using whole seats (</w:t>
-      </w:r>
-      <m:oMath>
-        <m:r>
-          <w:rPr>
-            <w:rFonts w:ascii="Cambria Math" w:hAnsi="Cambria Math"/>
-          </w:rPr>
-          <m:t>B%</m:t>
-        </m:r>
-      </m:oMath>
-      <w:r>
-        <w:t>) and averaging samples over a range around the statewide vote share (</w:t>
-      </w:r>
-      <m:oMath>
-        <m:r>
-          <w:rPr>
-            <w:rFonts w:ascii="Cambria Math" w:hAnsi="Cambria Math"/>
-          </w:rPr>
-          <m:t>LPR’</m:t>
-        </m:r>
-      </m:oMath>
-      <w:r>
-        <w:t>) increases the robustness of the (dis)proportionality (</w:t>
-      </w:r>
-      <m:oMath>
-        <m:r>
-          <w:rPr>
-            <w:rFonts w:ascii="Cambria Math" w:hAnsi="Cambria Math"/>
-          </w:rPr>
-          <m:t>PR</m:t>
-        </m:r>
-      </m:oMath>
-      <w:r>
-        <w:t>)</w:t>
-      </w:r>
-      <w:r>
-        <w:t xml:space="preserve"> as a measure of </w:t>
-      </w:r>
-      <m:oMath>
-        <m:r>
-          <w:rPr>
-            <w:rFonts w:ascii="Cambria Math" w:hAnsi="Cambria Math"/>
-          </w:rPr>
-          <m:t>PA|SV</m:t>
-        </m:r>
-      </m:oMath>
-      <w:r>
-        <w:t>.</w:t>
-      </w:r>
-    </w:p>
-    <w:p/>
-    <w:p>
-      <w:pPr>
-        <w:keepNext/>
+      <w:pPr>
         <w:rPr>
           <w:b/>
           <w:bCs/>
@@ -8636,186 +8148,88 @@
         <w:rPr>
           <w:rStyle w:val="Heading1Char"/>
         </w:rPr>
-        <w:t>Conclusion</w:t>
-      </w:r>
-    </w:p>
-    <w:p>
-      <w:pPr>
-        <w:keepNext/>
-      </w:pPr>
-    </w:p>
-    <w:p>
-      <w:r>
-        <w:t xml:space="preserve">Most prominent measures of “bias” don’t measure </w:t>
-      </w:r>
-      <w:r>
-        <w:t xml:space="preserve">seats–votes </w:t>
-      </w:r>
-      <w:r>
-        <w:t>partisan advantage</w:t>
-      </w:r>
-      <w:r>
-        <w:t xml:space="preserve"> (</w:t>
-      </w:r>
-      <m:oMath>
-        <m:r>
-          <w:rPr>
-            <w:rFonts w:ascii="Cambria Math" w:hAnsi="Cambria Math"/>
-          </w:rPr>
-          <m:t>PA|SV</m:t>
-        </m:r>
-      </m:oMath>
-      <w:r>
-        <w:t>)</w:t>
-      </w:r>
-      <w:r>
-        <w:t xml:space="preserve"> specifically or aren’t reliable for states that are unbalanced politically. Two </w:t>
-      </w:r>
-      <w:r>
-        <w:t xml:space="preserve">do </w:t>
-      </w:r>
-      <w:r>
-        <w:t xml:space="preserve">measure </w:t>
-      </w:r>
-      <w:r>
-        <w:t>it</w:t>
-      </w:r>
-      <w:r>
-        <w:t xml:space="preserve"> directly and are reliable across the full range of statewide vote shares: proportional (</w:t>
-      </w:r>
-      <m:oMath>
-        <m:r>
-          <w:rPr>
-            <w:rFonts w:ascii="Cambria Math" w:hAnsi="Cambria Math"/>
-          </w:rPr>
-          <m:t>PR</m:t>
-        </m:r>
-      </m:oMath>
-      <w:r>
-        <w:t xml:space="preserve">) and </w:t>
-      </w:r>
-      <w:r>
-        <w:t xml:space="preserve">the </w:t>
-      </w:r>
-      <w:r>
-        <w:t>efficiency gap (</w:t>
-      </w:r>
-      <m:oMath>
-        <m:r>
-          <w:rPr>
-            <w:rFonts w:ascii="Cambria Math" w:hAnsi="Cambria Math"/>
-          </w:rPr>
-          <m:t>EG</m:t>
-        </m:r>
-      </m:oMath>
-      <w:r>
-        <w:t xml:space="preserve">). The robustness of </w:t>
-      </w:r>
-      <m:oMath>
-        <m:r>
-          <w:rPr>
-            <w:rFonts w:ascii="Cambria Math" w:hAnsi="Cambria Math"/>
-          </w:rPr>
-          <m:t>PR</m:t>
-        </m:r>
-      </m:oMath>
-      <w:r>
-        <w:t xml:space="preserve"> can be increased by using a step-function for the number of whole seats closest to proportional and averaging it over the local range of uncertainty around the likely statewide vote share. </w:t>
+        <w:t>References</w:t>
       </w:r>
     </w:p>
     <w:p/>
     <w:p>
-      <w:pPr>
-        <w:rPr>
-          <w:b/>
-          <w:bCs/>
-        </w:rPr>
-      </w:pPr>
-      <w:r>
-        <w:rPr>
-          <w:rStyle w:val="Heading1Char"/>
-        </w:rPr>
-        <w:t>References</w:t>
+      <w:r>
+        <w:t>Barton, Jeffrey</w:t>
+      </w:r>
+      <w:r>
+        <w:t>. 2021. “</w:t>
+      </w:r>
+      <w:r>
+        <w:t>Fair Seat Allocations in Plurality Systems with Implications for the Efficiency Gap and Detecting Partisan Gerrymandering.</w:t>
+      </w:r>
+      <w:r>
+        <w:t>”</w:t>
+      </w:r>
+      <w:r>
+        <w:t xml:space="preserve"> Available a</w:t>
+      </w:r>
+      <w:r>
+        <w:t>t &lt;</w:t>
+      </w:r>
+      <w:r>
+        <w:t>https://ssrn.com/abstract=3898899</w:t>
+      </w:r>
+      <w:r>
+        <w:t>&gt;.</w:t>
+      </w:r>
+      <w:r>
+        <w:t> </w:t>
       </w:r>
     </w:p>
     <w:p/>
     <w:p>
       <w:r>
-        <w:t>Barton, Jeffrey</w:t>
-      </w:r>
-      <w:r>
-        <w:t>. 2021. “</w:t>
-      </w:r>
-      <w:r>
-        <w:t>Fair Seat Allocations in Plurality Systems with Implications for the Efficiency Gap and Detecting Partisan Gerrymandering.</w:t>
-      </w:r>
-      <w:r>
-        <w:t>”</w:t>
-      </w:r>
-      <w:r>
-        <w:t xml:space="preserve"> Available a</w:t>
-      </w:r>
-      <w:r>
-        <w:t>t &lt;</w:t>
-      </w:r>
-      <w:r>
-        <w:t>https://ssrn.com/abstract=3898899</w:t>
+        <w:t xml:space="preserve">Dave’s Redistricting (DRA). Website at </w:t>
+      </w:r>
+      <w:r>
+        <w:t>&lt;https://davesredistricting.org&gt;</w:t>
+      </w:r>
+      <w:r>
+        <w:t>.</w:t>
+      </w:r>
+    </w:p>
+    <w:p/>
+    <w:p>
+      <w:r>
+        <w:t>Dave’s Redistricting analytics (</w:t>
+      </w:r>
+      <w:proofErr w:type="spellStart"/>
+      <w:r>
+        <w:t>dra</w:t>
+      </w:r>
+      <w:proofErr w:type="spellEnd"/>
+      <w:r>
+        <w:t>-analytics). Website at &lt;</w:t>
+      </w:r>
+      <w:r>
+        <w:t>https://github.com/dra2020/dra-analytics</w:t>
       </w:r>
       <w:r>
         <w:t>&gt;.</w:t>
       </w:r>
-      <w:r>
-        <w:t> </w:t>
-      </w:r>
     </w:p>
     <w:p/>
     <w:p>
       <w:r>
-        <w:t xml:space="preserve">Dave’s Redistricting (DRA). Website at </w:t>
-      </w:r>
-      <w:r>
-        <w:t>&lt;https://davesredistricting.org&gt;</w:t>
-      </w:r>
-      <w:r>
-        <w:t>.</w:t>
+        <w:t>District Builder. Website at &lt;</w:t>
+      </w:r>
+      <w:r>
+        <w:t>https://www.districtbuilder.org</w:t>
+      </w:r>
+      <w:r>
+        <w:t>&gt;.</w:t>
       </w:r>
     </w:p>
     <w:p/>
     <w:p>
-      <w:r>
-        <w:t>Dave’s Redistricting analytics (</w:t>
-      </w:r>
       <w:proofErr w:type="spellStart"/>
       <w:r>
-        <w:t>dra</w:t>
-      </w:r>
-      <w:proofErr w:type="spellEnd"/>
-      <w:r>
-        <w:t>-analytics). Website at &lt;</w:t>
-      </w:r>
-      <w:r>
-        <w:t>https://github.com/dra2020/dra-analytics</w:t>
-      </w:r>
-      <w:r>
-        <w:t>&gt;.</w:t>
-      </w:r>
-    </w:p>
-    <w:p/>
-    <w:p>
-      <w:r>
-        <w:t>District Builder. Website at &lt;</w:t>
-      </w:r>
-      <w:r>
-        <w:t>https://www.districtbuilder.org</w:t>
-      </w:r>
-      <w:r>
-        <w:t>&gt;.</w:t>
-      </w:r>
-    </w:p>
-    <w:p/>
-    <w:p>
-      <w:proofErr w:type="spellStart"/>
-      <w:r>
+        <w:lastRenderedPageBreak/>
         <w:t>Duchin</w:t>
       </w:r>
       <w:proofErr w:type="spellEnd"/>
@@ -9576,7 +8990,6 @@
         <w:rPr>
           <w:rFonts w:eastAsia="Times New Roman" w:cstheme="minorHAnsi"/>
         </w:rPr>
-        <w:lastRenderedPageBreak/>
         <w:t>Tufte,</w:t>
       </w:r>
       <w:r>
@@ -10522,15 +9935,31 @@
         <w:t>DRA</w:t>
       </w:r>
       <w:r>
-        <w:t xml:space="preserve"> supports </w:t>
-      </w:r>
-      <w:proofErr w:type="gramStart"/>
-      <w:r>
-        <w:t>all of</w:t>
-      </w:r>
-      <w:proofErr w:type="gramEnd"/>
-      <w:r>
-        <w:t xml:space="preserve"> these directly, except the qualitative considerations, of course.</w:t>
+        <w:t xml:space="preserve"> supports all these directly, except the qualitative considerations, of course.</w:t>
+      </w:r>
+      <w:r>
+        <w:t xml:space="preserve"> In this paper, I take an approach </w:t>
+      </w:r>
+      <w:r>
+        <w:t>like</w:t>
+      </w:r>
+      <w:r>
+        <w:t xml:space="preserve"> (McGhee 2017)</w:t>
+      </w:r>
+      <w:r>
+        <w:t>: w</w:t>
+      </w:r>
+      <w:r>
+        <w:t xml:space="preserve">here </w:t>
+      </w:r>
+      <w:r>
+        <w:t>he evaluates metrics against</w:t>
+      </w:r>
+      <w:r>
+        <w:t xml:space="preserve"> the </w:t>
+      </w:r>
+      <w:r>
+        <w:t>Efficiency Principle, I assess them with respect to seats–votes partisan advantage.</w:t>
       </w:r>
     </w:p>
   </w:footnote>
@@ -10648,6 +10077,12 @@
         <w:t xml:space="preserve">; </w:t>
       </w:r>
       <w:r>
+        <w:t xml:space="preserve">Wang 2016; </w:t>
+      </w:r>
+      <w:r>
+        <w:t xml:space="preserve">McGhee 2017, </w:t>
+      </w:r>
+      <w:r>
         <w:t>McDonald et al. 2018</w:t>
       </w:r>
       <w:r>
@@ -10658,12 +10093,6 @@
       </w:r>
       <w:r>
         <w:t xml:space="preserve"> 2018</w:t>
-      </w:r>
-      <w:r>
-        <w:t xml:space="preserve">; </w:t>
-      </w:r>
-      <w:r>
-        <w:t>Wang 2016</w:t>
       </w:r>
       <w:r>
         <w:t xml:space="preserve">; </w:t>
@@ -10884,6 +10313,9 @@
       <w:r>
         <w:t xml:space="preserve"> alone has this level of usage.</w:t>
       </w:r>
+      <w:r>
+        <w:t xml:space="preserve"> </w:t>
+      </w:r>
     </w:p>
   </w:footnote>
   <w:footnote w:id="12">
@@ -10898,24 +10330,13 @@
         <w:footnoteRef/>
       </w:r>
       <w:r>
-        <w:t xml:space="preserve"> King’s g</w:t>
-      </w:r>
-      <w:r>
-        <w:t>eometric seats bias (</w:t>
-      </w:r>
-      <m:oMath>
-        <m:r>
-          <w:rPr>
-            <w:rFonts w:ascii="Cambria Math" w:hAnsi="Cambria Math"/>
-          </w:rPr>
-          <m:t>β</m:t>
-        </m:r>
-      </m:oMath>
-      <w:r>
-        <w:t>)</w:t>
-      </w:r>
-      <w:r>
-        <w:t xml:space="preserve"> measure.</w:t>
+        <w:t xml:space="preserve"> </w:t>
+      </w:r>
+      <w:r>
+        <w:t xml:space="preserve">You have the same issue with automated redistricting programs using techniques such as </w:t>
+      </w:r>
+      <w:r>
+        <w:t>Markov Chain Monte Carlo (MCMC) simulation.</w:t>
       </w:r>
     </w:p>
   </w:footnote>
@@ -10931,30 +10352,24 @@
         <w:footnoteRef/>
       </w:r>
       <w:r>
-        <w:t xml:space="preserve"> D</w:t>
-      </w:r>
-      <w:r>
-        <w:t xml:space="preserve">eclination </w:t>
-      </w:r>
-      <w:r>
-        <w:t>(</w:t>
-      </w:r>
-      <m:oMath>
-        <m:r>
-          <w:rPr>
-            <w:rFonts w:ascii="Cambria Math" w:hAnsi="Cambria Math"/>
-          </w:rPr>
-          <m:t>δ</m:t>
-        </m:r>
-      </m:oMath>
-      <w:r>
-        <w:t xml:space="preserve">) </w:t>
-      </w:r>
-      <w:r>
-        <w:t>does provably</w:t>
-      </w:r>
-      <w:r>
-        <w:t xml:space="preserve"> well on this (Warrington 2019).</w:t>
+        <w:t xml:space="preserve"> King’s g</w:t>
+      </w:r>
+      <w:r>
+        <w:t>eometric seats bias (</w:t>
+      </w:r>
+      <m:oMath>
+        <m:r>
+          <w:rPr>
+            <w:rFonts w:ascii="Cambria Math" w:hAnsi="Cambria Math"/>
+          </w:rPr>
+          <m:t>β</m:t>
+        </m:r>
+      </m:oMath>
+      <w:r>
+        <w:t>)</w:t>
+      </w:r>
+      <w:r>
+        <w:t xml:space="preserve"> measure.</w:t>
       </w:r>
     </w:p>
   </w:footnote>
@@ -10970,21 +10385,30 @@
         <w:footnoteRef/>
       </w:r>
       <w:r>
-        <w:t xml:space="preserve"> </w:t>
-      </w:r>
-      <w:r>
-        <w:t>For example,</w:t>
-      </w:r>
-      <w:r>
-        <w:t xml:space="preserve"> (</w:t>
-      </w:r>
-      <w:proofErr w:type="spellStart"/>
-      <w:r>
-        <w:t>Eguia</w:t>
-      </w:r>
-      <w:proofErr w:type="spellEnd"/>
-      <w:r>
-        <w:t xml:space="preserve"> 2021).</w:t>
+        <w:t xml:space="preserve"> D</w:t>
+      </w:r>
+      <w:r>
+        <w:t xml:space="preserve">eclination </w:t>
+      </w:r>
+      <w:r>
+        <w:t>(</w:t>
+      </w:r>
+      <m:oMath>
+        <m:r>
+          <w:rPr>
+            <w:rFonts w:ascii="Cambria Math" w:hAnsi="Cambria Math"/>
+          </w:rPr>
+          <m:t>δ</m:t>
+        </m:r>
+      </m:oMath>
+      <w:r>
+        <w:t xml:space="preserve">) </w:t>
+      </w:r>
+      <w:r>
+        <w:t>does provably</w:t>
+      </w:r>
+      <w:r>
+        <w:t xml:space="preserve"> well on this (Warrington 2019).</w:t>
       </w:r>
     </w:p>
   </w:footnote>
@@ -11000,7 +10424,21 @@
         <w:footnoteRef/>
       </w:r>
       <w:r>
-        <w:t xml:space="preserve"> The principle that a plan should treat the two parties equally.</w:t>
+        <w:t xml:space="preserve"> </w:t>
+      </w:r>
+      <w:r>
+        <w:t>For example,</w:t>
+      </w:r>
+      <w:r>
+        <w:t xml:space="preserve"> (</w:t>
+      </w:r>
+      <w:proofErr w:type="spellStart"/>
+      <w:r>
+        <w:t>Eguia</w:t>
+      </w:r>
+      <w:proofErr w:type="spellEnd"/>
+      <w:r>
+        <w:t xml:space="preserve"> 2021).</w:t>
       </w:r>
     </w:p>
   </w:footnote>
@@ -11016,15 +10454,7 @@
         <w:footnoteRef/>
       </w:r>
       <w:r>
-        <w:t xml:space="preserve"> (</w:t>
-      </w:r>
-      <w:proofErr w:type="spellStart"/>
-      <w:r>
-        <w:t>Eguia</w:t>
-      </w:r>
-      <w:proofErr w:type="spellEnd"/>
-      <w:r>
-        <w:t xml:space="preserve"> 2021) introduces this concept using a jurisdictional benchmark.</w:t>
+        <w:t xml:space="preserve"> The principle that a plan should treat the two parties equally.</w:t>
       </w:r>
     </w:p>
   </w:footnote>
@@ -11040,13 +10470,15 @@
         <w:footnoteRef/>
       </w:r>
       <w:r>
-        <w:t xml:space="preserve"> Some districts may be competitive and “flip” between parties</w:t>
-      </w:r>
-      <w:r>
-        <w:t xml:space="preserve"> given actual election results,</w:t>
-      </w:r>
-      <w:r>
-        <w:t xml:space="preserve"> but that is increasingly rare, and the general point holds.</w:t>
+        <w:t xml:space="preserve"> (</w:t>
+      </w:r>
+      <w:proofErr w:type="spellStart"/>
+      <w:r>
+        <w:t>Eguia</w:t>
+      </w:r>
+      <w:proofErr w:type="spellEnd"/>
+      <w:r>
+        <w:t xml:space="preserve"> 2021) introduces this concept using a jurisdictional benchmark.</w:t>
       </w:r>
     </w:p>
   </w:footnote>
@@ -11062,6 +10494,28 @@
         <w:footnoteRef/>
       </w:r>
       <w:r>
+        <w:t xml:space="preserve"> Some districts may be competitive and “flip” between parties</w:t>
+      </w:r>
+      <w:r>
+        <w:t xml:space="preserve"> given actual election results,</w:t>
+      </w:r>
+      <w:r>
+        <w:t xml:space="preserve"> but that is increasingly rare, and the general point holds.</w:t>
+      </w:r>
+    </w:p>
+  </w:footnote>
+  <w:footnote w:id="19">
+    <w:p>
+      <w:pPr>
+        <w:pStyle w:val="FootnoteText"/>
+      </w:pPr>
+      <w:r>
+        <w:rPr>
+          <w:rStyle w:val="FootnoteReference"/>
+        </w:rPr>
+        <w:footnoteRef/>
+      </w:r>
+      <w:r>
         <w:t xml:space="preserve"> </w:t>
       </w:r>
       <w:r>
@@ -11085,7 +10539,7 @@
       </w:r>
     </w:p>
   </w:footnote>
-  <w:footnote w:id="19">
+  <w:footnote w:id="20">
     <w:p>
       <w:pPr>
         <w:pStyle w:val="FootnoteText"/>
@@ -11115,30 +10569,6 @@
       </m:oMath>
       <w:r>
         <w:t>.</w:t>
-      </w:r>
-    </w:p>
-  </w:footnote>
-  <w:footnote w:id="20">
-    <w:p>
-      <w:pPr>
-        <w:pStyle w:val="FootnoteText"/>
-      </w:pPr>
-      <w:r>
-        <w:rPr>
-          <w:rStyle w:val="FootnoteReference"/>
-        </w:rPr>
-        <w:footnoteRef/>
-      </w:r>
-      <w:r>
-        <w:t xml:space="preserve"> This is essentially the same formula as (</w:t>
-      </w:r>
-      <w:proofErr w:type="spellStart"/>
-      <w:r>
-        <w:t>Eguia</w:t>
-      </w:r>
-      <w:proofErr w:type="spellEnd"/>
-      <w:r>
-        <w:t xml:space="preserve"> 2021, 7) with different notation.</w:t>
       </w:r>
     </w:p>
   </w:footnote>
@@ -11154,6 +10584,30 @@
         <w:footnoteRef/>
       </w:r>
       <w:r>
+        <w:t xml:space="preserve"> This is essentially the same formula as (</w:t>
+      </w:r>
+      <w:proofErr w:type="spellStart"/>
+      <w:r>
+        <w:t>Eguia</w:t>
+      </w:r>
+      <w:proofErr w:type="spellEnd"/>
+      <w:r>
+        <w:t xml:space="preserve"> 2021, 7) with different notation.</w:t>
+      </w:r>
+    </w:p>
+  </w:footnote>
+  <w:footnote w:id="22">
+    <w:p>
+      <w:pPr>
+        <w:pStyle w:val="FootnoteText"/>
+      </w:pPr>
+      <w:r>
+        <w:rPr>
+          <w:rStyle w:val="FootnoteReference"/>
+        </w:rPr>
+        <w:footnoteRef/>
+      </w:r>
+      <w:r>
         <w:t xml:space="preserve"> Jon </w:t>
       </w:r>
       <w:proofErr w:type="spellStart"/>
@@ -11329,7 +10783,7 @@
       </w:r>
     </w:p>
   </w:footnote>
-  <w:footnote w:id="22">
+  <w:footnote w:id="23">
     <w:p>
       <w:pPr>
         <w:pStyle w:val="FootnoteText"/>
@@ -11342,59 +10796,6 @@
       </w:r>
       <w:r>
         <w:t xml:space="preserve"> In programming terms, we call this the return type of the function.</w:t>
-      </w:r>
-    </w:p>
-  </w:footnote>
-  <w:footnote w:id="23">
-    <w:p>
-      <w:pPr>
-        <w:pStyle w:val="FootnoteText"/>
-      </w:pPr>
-      <w:r>
-        <w:rPr>
-          <w:rStyle w:val="FootnoteReference"/>
-        </w:rPr>
-        <w:footnoteRef/>
-      </w:r>
-      <w:r>
-        <w:t xml:space="preserve"> </w:t>
-      </w:r>
-      <w:r>
-        <w:t>DRA</w:t>
-      </w:r>
-      <w:r>
-        <w:t xml:space="preserve"> uses Nagle’s fractional seat probabilities </w:t>
-      </w:r>
-      <w:r>
-        <w:t xml:space="preserve">(2019a) </w:t>
-      </w:r>
-      <w:r>
-        <w:t xml:space="preserve">and </w:t>
-      </w:r>
-      <w:r>
-        <w:t xml:space="preserve">his method for inferring </w:t>
-      </w:r>
-      <w:r>
-        <w:t xml:space="preserve">a </w:t>
-      </w:r>
-      <w:proofErr w:type="gramStart"/>
-      <w:r>
-        <w:t>seats</w:t>
-      </w:r>
-      <w:proofErr w:type="gramEnd"/>
-      <w:r>
-        <w:t xml:space="preserve">–votes curve using proportional shift </w:t>
-      </w:r>
-      <w:r>
-        <w:t xml:space="preserve">(2019b). </w:t>
-      </w:r>
-      <w:proofErr w:type="spellStart"/>
-      <w:r>
-        <w:t>PlanScore</w:t>
-      </w:r>
-      <w:proofErr w:type="spellEnd"/>
-      <w:r>
-        <w:t xml:space="preserve"> takes a directionally similar approach different in the details.</w:t>
       </w:r>
     </w:p>
   </w:footnote>
@@ -11410,16 +10811,44 @@
         <w:footnoteRef/>
       </w:r>
       <w:r>
-        <w:t xml:space="preserve"> I’m </w:t>
-      </w:r>
-      <w:r>
-        <w:rPr>
-          <w:u w:val="single"/>
-        </w:rPr>
-        <w:t>not</w:t>
-      </w:r>
-      <w:r>
-        <w:t xml:space="preserve"> making the argument that proportionality is the ideal seats–votes relationship!</w:t>
+        <w:t xml:space="preserve"> </w:t>
+      </w:r>
+      <w:r>
+        <w:t>DRA</w:t>
+      </w:r>
+      <w:r>
+        <w:t xml:space="preserve"> uses Nagle’s fractional seat probabilities </w:t>
+      </w:r>
+      <w:r>
+        <w:t xml:space="preserve">(2019a) </w:t>
+      </w:r>
+      <w:r>
+        <w:t xml:space="preserve">and </w:t>
+      </w:r>
+      <w:r>
+        <w:t xml:space="preserve">his method for inferring </w:t>
+      </w:r>
+      <w:r>
+        <w:t xml:space="preserve">a </w:t>
+      </w:r>
+      <w:proofErr w:type="gramStart"/>
+      <w:r>
+        <w:t>seats</w:t>
+      </w:r>
+      <w:proofErr w:type="gramEnd"/>
+      <w:r>
+        <w:t xml:space="preserve">–votes curve using proportional shift </w:t>
+      </w:r>
+      <w:r>
+        <w:t xml:space="preserve">(2019b). </w:t>
+      </w:r>
+      <w:proofErr w:type="spellStart"/>
+      <w:r>
+        <w:t>PlanScore</w:t>
+      </w:r>
+      <w:proofErr w:type="spellEnd"/>
+      <w:r>
+        <w:t xml:space="preserve"> takes a directionally similar approach different in the details.</w:t>
       </w:r>
     </w:p>
   </w:footnote>
@@ -11435,7 +10864,16 @@
         <w:footnoteRef/>
       </w:r>
       <w:r>
-        <w:t xml:space="preserve"> Alternatively, the power of three can be replaced by any constant.</w:t>
+        <w:t xml:space="preserve"> I’m </w:t>
+      </w:r>
+      <w:r>
+        <w:rPr>
+          <w:u w:val="single"/>
+        </w:rPr>
+        <w:t>not</w:t>
+      </w:r>
+      <w:r>
+        <w:t xml:space="preserve"> making the argument that proportionality is the ideal seats–votes relationship!</w:t>
       </w:r>
     </w:p>
   </w:footnote>
@@ -11451,7 +10889,7 @@
         <w:footnoteRef/>
       </w:r>
       <w:r>
-        <w:t xml:space="preserve"> To make formulas easier to write, I express percentages in the body text as [0–1] fractions. Except as noted, in tables and figures, I show them as percentages. </w:t>
+        <w:t xml:space="preserve"> Alternatively, the power of three can be replaced by any constant.</w:t>
       </w:r>
     </w:p>
   </w:footnote>
@@ -11467,7 +10905,84 @@
         <w:footnoteRef/>
       </w:r>
       <w:r>
-        <w:t xml:space="preserve"> A partisan profile consists of a statewide vote share and district-by-district vote shares, using Democratic two-party votes by convention.</w:t>
+        <w:t xml:space="preserve"> Some struggle with this idea. It is not an endorsement of </w:t>
+      </w:r>
+      <w:r>
+        <w:t>1-</w:t>
+      </w:r>
+      <w:r>
+        <w:t>proportionality as the ideal seats–votes relationship.</w:t>
+      </w:r>
+      <w:r>
+        <w:t xml:space="preserve"> </w:t>
+      </w:r>
+      <w:r>
+        <w:t>This notion of p</w:t>
+      </w:r>
+      <w:r>
+        <w:t xml:space="preserve">artisan advantage is not like a ridgeline that always falls away to one side or the other. </w:t>
+      </w:r>
+      <w:r>
+        <w:t>Instead, when</w:t>
+      </w:r>
+      <w:r>
+        <w:t xml:space="preserve"> an </w:t>
+      </w:r>
+      <w:proofErr w:type="gramStart"/>
+      <w:r>
+        <w:t>ideal</w:t>
+      </w:r>
+      <w:r>
+        <w:t xml:space="preserve"> seats</w:t>
+      </w:r>
+      <w:proofErr w:type="gramEnd"/>
+      <w:r>
+        <w:t>–votes relationship</w:t>
+      </w:r>
+      <w:r>
+        <w:t>—</w:t>
+      </w:r>
+      <w:r>
+        <w:t>such as 2-proportionality</w:t>
+      </w:r>
+      <w:r>
+        <w:t>—</w:t>
+      </w:r>
+      <w:r>
+        <w:t>has S &gt; V when V &gt; 0.5, the region between th</w:t>
+      </w:r>
+      <w:r>
+        <w:t>at</w:t>
+      </w:r>
+      <w:r>
+        <w:t xml:space="preserve"> ideal and the minimum bar</w:t>
+      </w:r>
+      <w:r>
+        <w:t xml:space="preserve"> of</w:t>
+      </w:r>
+      <w:r>
+        <w:t xml:space="preserve"> 1-proportionality </w:t>
+      </w:r>
+      <w:r>
+        <w:t>is deemed to</w:t>
+      </w:r>
+      <w:r>
+        <w:t xml:space="preserve"> </w:t>
+      </w:r>
+      <w:r>
+        <w:t xml:space="preserve">not </w:t>
+      </w:r>
+      <w:r>
+        <w:t>favor one part</w:t>
+      </w:r>
+      <w:r>
+        <w:t>y</w:t>
+      </w:r>
+      <w:r>
+        <w:t xml:space="preserve"> or another</w:t>
+      </w:r>
+      <w:r>
+        <w:t>.</w:t>
       </w:r>
     </w:p>
   </w:footnote>
@@ -11483,11 +10998,43 @@
         <w:footnoteRef/>
       </w:r>
       <w:r>
-        <w:t xml:space="preserve"> I call them “2012” plans hereafter.</w:t>
+        <w:t xml:space="preserve"> To make formulas easier to write, I express percentages in the body text as [0–1] fractions. Except as noted, in tables and figures, I show them as percentages. </w:t>
       </w:r>
     </w:p>
   </w:footnote>
   <w:footnote w:id="29">
+    <w:p>
+      <w:pPr>
+        <w:pStyle w:val="FootnoteText"/>
+      </w:pPr>
+      <w:r>
+        <w:rPr>
+          <w:rStyle w:val="FootnoteReference"/>
+        </w:rPr>
+        <w:footnoteRef/>
+      </w:r>
+      <w:r>
+        <w:t xml:space="preserve"> A partisan profile consists of a statewide vote share and district-by-district vote shares, using Democratic two-party votes by convention.</w:t>
+      </w:r>
+    </w:p>
+  </w:footnote>
+  <w:footnote w:id="30">
+    <w:p>
+      <w:pPr>
+        <w:pStyle w:val="FootnoteText"/>
+      </w:pPr>
+      <w:r>
+        <w:rPr>
+          <w:rStyle w:val="FootnoteReference"/>
+        </w:rPr>
+        <w:footnoteRef/>
+      </w:r>
+      <w:r>
+        <w:t xml:space="preserve"> I call them “2012” plans hereafter.</w:t>
+      </w:r>
+    </w:p>
+  </w:footnote>
+  <w:footnote w:id="31">
     <w:p>
       <w:pPr>
         <w:pStyle w:val="FootnoteText"/>
@@ -11520,7 +11067,7 @@
       </w:r>
     </w:p>
   </w:footnote>
-  <w:footnote w:id="30">
+  <w:footnote w:id="32">
     <w:p>
       <w:pPr>
         <w:pStyle w:val="FootnoteText"/>
@@ -11553,7 +11100,7 @@
       </w:r>
     </w:p>
   </w:footnote>
-  <w:footnote w:id="31">
+  <w:footnote w:id="33">
     <w:p>
       <w:pPr>
         <w:pStyle w:val="FootnoteText"/>
@@ -11569,7 +11116,7 @@
       </w:r>
     </w:p>
   </w:footnote>
-  <w:footnote w:id="32">
+  <w:footnote w:id="34">
     <w:p>
       <w:pPr>
         <w:pStyle w:val="FootnoteText"/>
@@ -11602,7 +11149,7 @@
       </w:r>
     </w:p>
   </w:footnote>
-  <w:footnote w:id="33">
+  <w:footnote w:id="35">
     <w:p>
       <w:pPr>
         <w:pStyle w:val="FootnoteText"/>
@@ -11615,64 +11162,6 @@
       </w:r>
       <w:r>
         <w:t xml:space="preserve"> Because statewide vote shares tend to not fall much outside the range [0.4, 0.6], I only infer the points of the seats–votes curve for the range [0.25, 0.75].</w:t>
-      </w:r>
-    </w:p>
-  </w:footnote>
-  <w:footnote w:id="34">
-    <w:p>
-      <w:pPr>
-        <w:pStyle w:val="FootnoteText"/>
-      </w:pPr>
-      <w:r>
-        <w:rPr>
-          <w:rStyle w:val="FootnoteReference"/>
-        </w:rPr>
-        <w:footnoteRef/>
-      </w:r>
-      <w:r>
-        <w:t xml:space="preserve"> I consider the </w:t>
-      </w:r>
-      <w:r>
-        <w:t>zone of uncertainty</w:t>
-      </w:r>
-      <w:r>
-        <w:t xml:space="preserve"> around the statewide vote share to be a 5% range that brackets it, because the average uncertainty for the seats–votes curves in (Nagle and Ramsay, 2021) was roughly 2%.</w:t>
-      </w:r>
-    </w:p>
-  </w:footnote>
-  <w:footnote w:id="35">
-    <w:p>
-      <w:pPr>
-        <w:pStyle w:val="FootnoteText"/>
-      </w:pPr>
-      <w:r>
-        <w:rPr>
-          <w:rStyle w:val="FootnoteReference"/>
-        </w:rPr>
-        <w:footnoteRef/>
-      </w:r>
-      <w:r>
-        <w:t xml:space="preserve"> This is the measure of (dis)proportionality used in DRA in the </w:t>
-      </w:r>
-      <w:r>
-        <w:rPr>
-          <w:i/>
-          <w:iCs/>
-        </w:rPr>
-        <w:t xml:space="preserve">Proportionality </w:t>
-      </w:r>
-      <w:r>
-        <w:t xml:space="preserve">section of the </w:t>
-      </w:r>
-      <w:r>
-        <w:rPr>
-          <w:i/>
-          <w:iCs/>
-        </w:rPr>
-        <w:t>Analyze</w:t>
-      </w:r>
-      <w:r>
-        <w:t xml:space="preserve"> tab. </w:t>
       </w:r>
     </w:p>
   </w:footnote>
@@ -11688,37 +11177,19 @@
         <w:footnoteRef/>
       </w:r>
       <w:r>
-        <w:t xml:space="preserve"> This is implemented in</w:t>
-      </w:r>
-      <w:r>
-        <w:t xml:space="preserve"> (</w:t>
-      </w:r>
-      <w:proofErr w:type="spellStart"/>
-      <w:r>
-        <w:t>dra</w:t>
-      </w:r>
-      <w:proofErr w:type="spellEnd"/>
-      <w:r>
-        <w:t xml:space="preserve">-analytics) </w:t>
-      </w:r>
-      <w:r>
-        <w:t xml:space="preserve">as an “experimental” measure, and you can have it shown on the </w:t>
-      </w:r>
-      <w:r>
-        <w:rPr>
-          <w:i/>
-          <w:iCs/>
-        </w:rPr>
-        <w:t xml:space="preserve">Advanced </w:t>
-      </w:r>
-      <w:r>
-        <w:t xml:space="preserve">tab in </w:t>
-      </w:r>
-      <w:r>
-        <w:t>DRA</w:t>
-      </w:r>
-      <w:r>
-        <w:t xml:space="preserve"> on request.</w:t>
+        <w:t xml:space="preserve"> I consider the </w:t>
+      </w:r>
+      <w:r>
+        <w:t>zone of uncertainty</w:t>
+      </w:r>
+      <w:r>
+        <w:t xml:space="preserve"> </w:t>
+      </w:r>
+      <w:r>
+        <w:t xml:space="preserve">to be the 5% range that brackets </w:t>
+      </w:r>
+      <w:r>
+        <w:t>the statewide vote share, because the average uncertainty for the seats–votes curves in (Nagle and Ramsay, 2021) was roughly 2%.</w:t>
       </w:r>
     </w:p>
   </w:footnote>
@@ -15038,6 +14509,7 @@
   <w:style w:type="character" w:default="1" w:styleId="DefaultParagraphFont">
     <w:name w:val="Default Paragraph Font"/>
     <w:uiPriority w:val="1"/>
+    <w:semiHidden/>
     <w:unhideWhenUsed/>
   </w:style>
   <w:style w:type="table" w:default="1" w:styleId="TableNormal">

</xml_diff>